<commit_message>
Refactor leap Set/node to long instead of double etc..
</commit_message>
<xml_diff>
--- a/Workshop Leaplist Todo.docx
+++ b/Workshop Leaplist Todo.docx
@@ -4,8 +4,21 @@
   <w:body>
     <w:p>
       <w:r>
-        <w:t>Workshop Leaplist Todo’s</w:t>
-      </w:r>
+        <w:t xml:space="preserve">Workshop </w:t>
+      </w:r>
+      <w:proofErr w:type="spellStart"/>
+      <w:r>
+        <w:t>Leaplist</w:t>
+      </w:r>
+      <w:proofErr w:type="spellEnd"/>
+      <w:r>
+        <w:t xml:space="preserve"> </w:t>
+      </w:r>
+      <w:proofErr w:type="spellStart"/>
+      <w:r>
+        <w:t>Todo’s</w:t>
+      </w:r>
+      <w:proofErr w:type="spellEnd"/>
     </w:p>
     <w:p/>
     <w:p>
@@ -31,13 +44,43 @@
           <w:sz w:val="30"/>
           <w:szCs w:val="30"/>
         </w:rPr>
-        <w:t>Talk to moshe.</w:t>
+        <w:t xml:space="preserve">Talk to </w:t>
+      </w:r>
+      <w:proofErr w:type="spellStart"/>
+      <w:r>
+        <w:rPr>
+          <w:b/>
+          <w:bCs/>
+          <w:color w:val="FF0000"/>
+          <w:sz w:val="30"/>
+          <w:szCs w:val="30"/>
+        </w:rPr>
+        <w:t>moshe</w:t>
+      </w:r>
+      <w:proofErr w:type="spellEnd"/>
+      <w:r>
+        <w:rPr>
+          <w:b/>
+          <w:bCs/>
+          <w:color w:val="FF0000"/>
+          <w:sz w:val="30"/>
+          <w:szCs w:val="30"/>
+        </w:rPr>
+        <w:t>.</w:t>
       </w:r>
       <w:r>
         <w:t xml:space="preserve"> </w:t>
       </w:r>
       <w:r>
-        <w:t>Range queries – the interface in the code states that it only traverses the structure. It doesn’t return a range of requested values. We understand that for benchmarking purposes there’s not really a difference, since from that point on it’s one threaded code.</w:t>
+        <w:t xml:space="preserve">Range queries – the interface in the code states that it only traverses the structure. It doesn’t return a range of requested values. We understand that for benchmarking purposes there’s not really a difference, since from that point on </w:t>
+      </w:r>
+      <w:proofErr w:type="gramStart"/>
+      <w:r>
+        <w:t>it’s</w:t>
+      </w:r>
+      <w:proofErr w:type="gramEnd"/>
+      <w:r>
+        <w:t xml:space="preserve"> one threaded code.</w:t>
       </w:r>
     </w:p>
     <w:p>
@@ -48,8 +91,13 @@
           <w:numId w:val="1"/>
         </w:numPr>
       </w:pPr>
-      <w:r>
-        <w:t>Node.Low id needed?</w:t>
+      <w:proofErr w:type="spellStart"/>
+      <w:r>
+        <w:t>Node.Low</w:t>
+      </w:r>
+      <w:proofErr w:type="spellEnd"/>
+      <w:r>
+        <w:t xml:space="preserve"> id needed?</w:t>
       </w:r>
     </w:p>
     <w:p>
@@ -61,7 +109,31 @@
         </w:numPr>
       </w:pPr>
       <w:r>
-        <w:t>Node members : Low,High,Count change to long . level to byte.</w:t>
+        <w:t xml:space="preserve">Node </w:t>
+      </w:r>
+      <w:proofErr w:type="gramStart"/>
+      <w:r>
+        <w:t>members :</w:t>
+      </w:r>
+      <w:proofErr w:type="gramEnd"/>
+      <w:r>
+        <w:t xml:space="preserve"> </w:t>
+      </w:r>
+      <w:proofErr w:type="spellStart"/>
+      <w:r>
+        <w:t>Low,High,Count</w:t>
+      </w:r>
+      <w:proofErr w:type="spellEnd"/>
+      <w:r>
+        <w:t xml:space="preserve"> change to long . </w:t>
+      </w:r>
+      <w:proofErr w:type="gramStart"/>
+      <w:r>
+        <w:t>level</w:t>
+      </w:r>
+      <w:proofErr w:type="gramEnd"/>
+      <w:r>
+        <w:t xml:space="preserve"> to byte.</w:t>
       </w:r>
       <w:r>
         <w:t xml:space="preserve"> Check modifiers also (protected/public etc.)</w:t>
@@ -87,8 +159,45 @@
           <w:numId w:val="1"/>
         </w:numPr>
       </w:pPr>
-      <w:r>
-        <w:t>TrieMetadata . prefix_length &amp; prefix change to long that holds 4 lower bits as prefix_length and prefix to upper 60. Add a property that gets prefix_length and that gets prefix.</w:t>
+      <w:proofErr w:type="spellStart"/>
+      <w:proofErr w:type="gramStart"/>
+      <w:r>
+        <w:t>TrieMetadata</w:t>
+      </w:r>
+      <w:proofErr w:type="spellEnd"/>
+      <w:r>
+        <w:t xml:space="preserve"> .</w:t>
+      </w:r>
+      <w:proofErr w:type="gramEnd"/>
+      <w:r>
+        <w:t xml:space="preserve"> </w:t>
+      </w:r>
+      <w:proofErr w:type="spellStart"/>
+      <w:r>
+        <w:t>prefix_length</w:t>
+      </w:r>
+      <w:proofErr w:type="spellEnd"/>
+      <w:r>
+        <w:t xml:space="preserve"> &amp; prefix change to long that holds 4 lower bits as </w:t>
+      </w:r>
+      <w:proofErr w:type="spellStart"/>
+      <w:r>
+        <w:t>prefix_length</w:t>
+      </w:r>
+      <w:proofErr w:type="spellEnd"/>
+      <w:r>
+        <w:t xml:space="preserve"> and prefix to upper 60. Add a property that gets </w:t>
+      </w:r>
+      <w:proofErr w:type="spellStart"/>
+      <w:r>
+        <w:t>prefix_length</w:t>
+      </w:r>
+      <w:proofErr w:type="spellEnd"/>
+      <w:r>
+        <w:t xml:space="preserve"> and that gets prefix.</w:t>
+      </w:r>
+      <w:r>
+        <w:t xml:space="preserve"> Check with 2 variables and with 2 getter functions.</w:t>
       </w:r>
     </w:p>
     <w:p>
@@ -111,15 +220,73 @@
           <w:numId w:val="1"/>
         </w:numPr>
       </w:pPr>
+      <w:proofErr w:type="spellStart"/>
+      <w:proofErr w:type="gramStart"/>
       <w:r>
         <w:t>trie_create_from_array</w:t>
       </w:r>
-      <w:r>
-        <w:t xml:space="preserve"> in loops why are the variables are volitale ? seems like only one thread will run on trie funcs so why volatile . also ln. 241 in trie.c , the if could be removed and set outside the loop.</w:t>
-      </w:r>
+      <w:proofErr w:type="spellEnd"/>
+      <w:proofErr w:type="gramEnd"/>
+      <w:r>
+        <w:t xml:space="preserve"> in loops why are the variables are </w:t>
+      </w:r>
+      <w:proofErr w:type="spellStart"/>
+      <w:r>
+        <w:t>volitale</w:t>
+      </w:r>
+      <w:proofErr w:type="spellEnd"/>
+      <w:r>
+        <w:t xml:space="preserve"> ? </w:t>
+      </w:r>
+      <w:proofErr w:type="gramStart"/>
+      <w:r>
+        <w:t>seems</w:t>
+      </w:r>
+      <w:proofErr w:type="gramEnd"/>
+      <w:r>
+        <w:t xml:space="preserve"> like only one thread will run on </w:t>
+      </w:r>
+      <w:proofErr w:type="spellStart"/>
+      <w:r>
+        <w:t>trie</w:t>
+      </w:r>
+      <w:proofErr w:type="spellEnd"/>
       <w:r>
         <w:t xml:space="preserve"> </w:t>
       </w:r>
+      <w:proofErr w:type="spellStart"/>
+      <w:r>
+        <w:t>funcs</w:t>
+      </w:r>
+      <w:proofErr w:type="spellEnd"/>
+      <w:r>
+        <w:t xml:space="preserve"> so why volatile . </w:t>
+      </w:r>
+      <w:proofErr w:type="gramStart"/>
+      <w:r>
+        <w:t>also</w:t>
+      </w:r>
+      <w:proofErr w:type="gramEnd"/>
+      <w:r>
+        <w:t xml:space="preserve"> ln. 241 in </w:t>
+      </w:r>
+      <w:proofErr w:type="spellStart"/>
+      <w:proofErr w:type="gramStart"/>
+      <w:r>
+        <w:t>trie.c</w:t>
+      </w:r>
+      <w:proofErr w:type="spellEnd"/>
+      <w:r>
+        <w:t xml:space="preserve"> ,</w:t>
+      </w:r>
+      <w:proofErr w:type="gramEnd"/>
+      <w:r>
+        <w:t xml:space="preserve"> the if could be removed and set outside the loop.</w:t>
+      </w:r>
+      <w:r>
+        <w:t xml:space="preserve"> </w:t>
+      </w:r>
+      <w:proofErr w:type="gramStart"/>
       <w:r>
         <w:rPr>
           <w:color w:val="FF0000"/>
@@ -130,7 +297,28 @@
         <w:rPr>
           <w:color w:val="FF0000"/>
         </w:rPr>
-        <w:t xml:space="preserve"> : No volitaile in java implementation .</w:t>
+        <w:t xml:space="preserve"> :</w:t>
+      </w:r>
+      <w:proofErr w:type="gramEnd"/>
+      <w:r>
+        <w:rPr>
+          <w:color w:val="FF0000"/>
+        </w:rPr>
+        <w:t xml:space="preserve"> No </w:t>
+      </w:r>
+      <w:proofErr w:type="spellStart"/>
+      <w:r>
+        <w:rPr>
+          <w:color w:val="FF0000"/>
+        </w:rPr>
+        <w:t>volitaile</w:t>
+      </w:r>
+      <w:proofErr w:type="spellEnd"/>
+      <w:r>
+        <w:rPr>
+          <w:color w:val="FF0000"/>
+        </w:rPr>
+        <w:t xml:space="preserve"> in java implementation .</w:t>
       </w:r>
     </w:p>
     <w:p>
@@ -141,12 +329,21 @@
           <w:numId w:val="1"/>
         </w:numPr>
       </w:pPr>
-      <w:r>
-        <w:t xml:space="preserve">struct </w:t>
-      </w:r>
+      <w:proofErr w:type="spellStart"/>
+      <w:proofErr w:type="gramStart"/>
+      <w:r>
+        <w:t>struct</w:t>
+      </w:r>
+      <w:proofErr w:type="spellEnd"/>
+      <w:proofErr w:type="gramEnd"/>
+      <w:r>
+        <w:t xml:space="preserve"> </w:t>
+      </w:r>
+      <w:proofErr w:type="spellStart"/>
       <w:r>
         <w:t>trie_metadata_t</w:t>
       </w:r>
+      <w:proofErr w:type="spellEnd"/>
       <w:r>
         <w:t xml:space="preserve">. </w:t>
       </w:r>
@@ -155,8 +352,23 @@
       <w:pPr>
         <w:pStyle w:val="ListParagraph"/>
       </w:pPr>
-      <w:r>
-        <w:t>typedef struct {</w:t>
+      <w:proofErr w:type="spellStart"/>
+      <w:proofErr w:type="gramStart"/>
+      <w:r>
+        <w:t>typedef</w:t>
+      </w:r>
+      <w:proofErr w:type="spellEnd"/>
+      <w:proofErr w:type="gramEnd"/>
+      <w:r>
+        <w:t xml:space="preserve"> </w:t>
+      </w:r>
+      <w:proofErr w:type="spellStart"/>
+      <w:r>
+        <w:t>struct</w:t>
+      </w:r>
+      <w:proofErr w:type="spellEnd"/>
+      <w:r>
+        <w:t xml:space="preserve"> {</w:t>
       </w:r>
     </w:p>
     <w:p>
@@ -165,7 +377,30 @@
       </w:pPr>
       <w:r>
         <w:tab/>
-        <w:t>unsigned int prefix_length : 4;</w:t>
+      </w:r>
+      <w:proofErr w:type="gramStart"/>
+      <w:r>
+        <w:t>unsigned</w:t>
+      </w:r>
+      <w:proofErr w:type="gramEnd"/>
+      <w:r>
+        <w:t xml:space="preserve"> </w:t>
+      </w:r>
+      <w:proofErr w:type="spellStart"/>
+      <w:r>
+        <w:t>int</w:t>
+      </w:r>
+      <w:proofErr w:type="spellEnd"/>
+      <w:r>
+        <w:t xml:space="preserve"> </w:t>
+      </w:r>
+      <w:proofErr w:type="spellStart"/>
+      <w:r>
+        <w:t>prefix_length</w:t>
+      </w:r>
+      <w:proofErr w:type="spellEnd"/>
+      <w:r>
+        <w:t xml:space="preserve"> : 4;</w:t>
       </w:r>
     </w:p>
     <w:p>
@@ -174,23 +409,43 @@
       </w:pPr>
       <w:r>
         <w:tab/>
-        <w:t>unsigned long prefix : 60;</w:t>
-      </w:r>
-    </w:p>
-    <w:p>
-      <w:pPr>
-        <w:pStyle w:val="ListParagraph"/>
-      </w:pPr>
-      <w:r>
-        <w:t>} trie_metadata_t;</w:t>
-      </w:r>
-    </w:p>
-    <w:p>
-      <w:pPr>
-        <w:pStyle w:val="ListParagraph"/>
-      </w:pPr>
-      <w:r>
-        <w:t>this could take a lot more memory than intended, needs to be changed to unsigned long and unsigned long.</w:t>
+      </w:r>
+      <w:proofErr w:type="gramStart"/>
+      <w:r>
+        <w:t>unsigned</w:t>
+      </w:r>
+      <w:proofErr w:type="gramEnd"/>
+      <w:r>
+        <w:t xml:space="preserve"> long prefix : 60;</w:t>
+      </w:r>
+    </w:p>
+    <w:p>
+      <w:pPr>
+        <w:pStyle w:val="ListParagraph"/>
+      </w:pPr>
+      <w:r>
+        <w:t xml:space="preserve">} </w:t>
+      </w:r>
+      <w:proofErr w:type="spellStart"/>
+      <w:r>
+        <w:t>trie_metadata_t</w:t>
+      </w:r>
+      <w:proofErr w:type="spellEnd"/>
+      <w:r>
+        <w:t>;</w:t>
+      </w:r>
+    </w:p>
+    <w:p>
+      <w:pPr>
+        <w:pStyle w:val="ListParagraph"/>
+      </w:pPr>
+      <w:proofErr w:type="gramStart"/>
+      <w:r>
+        <w:t>this</w:t>
+      </w:r>
+      <w:proofErr w:type="gramEnd"/>
+      <w:r>
+        <w:t xml:space="preserve"> could take a lot more memory than intended, needs to be changed to unsigned long and unsigned long.</w:t>
       </w:r>
       <w:r>
         <w:t xml:space="preserve"> Check if current configuration indeed takes 8 bytes and not 12/16. Check on nova.</w:t>
@@ -205,7 +460,28 @@
         </w:numPr>
       </w:pPr>
       <w:r>
-        <w:t>New leaplist() doesn’t initialize trie.</w:t>
+        <w:t xml:space="preserve">New </w:t>
+      </w:r>
+      <w:proofErr w:type="spellStart"/>
+      <w:proofErr w:type="gramStart"/>
+      <w:r>
+        <w:t>leaplist</w:t>
+      </w:r>
+      <w:proofErr w:type="spellEnd"/>
+      <w:r>
+        <w:t>(</w:t>
+      </w:r>
+      <w:proofErr w:type="gramEnd"/>
+      <w:r>
+        <w:t xml:space="preserve">) doesn’t initialize </w:t>
+      </w:r>
+      <w:proofErr w:type="spellStart"/>
+      <w:r>
+        <w:t>trie</w:t>
+      </w:r>
+      <w:proofErr w:type="spellEnd"/>
+      <w:r>
+        <w:t>.</w:t>
       </w:r>
     </w:p>
     <w:p>
@@ -217,69 +493,377 @@
         </w:numPr>
       </w:pPr>
       <w:r>
-        <w:t>Insert – overwrites means that insert always happens. If overwrite = 1 , if an update is required perform the update. if overwrite =0 , if an update is required don’t perform the update.</w:t>
+        <w:t xml:space="preserve">Insert – overwrites means that insert always happens. If overwrite = </w:t>
+      </w:r>
+      <w:proofErr w:type="gramStart"/>
+      <w:r>
+        <w:t>1 ,</w:t>
+      </w:r>
+      <w:proofErr w:type="gramEnd"/>
+      <w:r>
+        <w:t xml:space="preserve"> if an update is required perform the update. </w:t>
+      </w:r>
+      <w:proofErr w:type="gramStart"/>
+      <w:r>
+        <w:t>if</w:t>
+      </w:r>
+      <w:proofErr w:type="gramEnd"/>
+      <w:r>
+        <w:t xml:space="preserve"> overwrite =0 , if an update is required don’t perform the update.</w:t>
+      </w:r>
+    </w:p>
+    <w:p>
+      <w:pPr>
+        <w:pStyle w:val="ListParagraph"/>
+        <w:numPr>
+          <w:ilvl w:val="0"/>
+          <w:numId w:val="1"/>
+        </w:numPr>
+      </w:pPr>
+      <w:r>
+        <w:t xml:space="preserve">Ask </w:t>
+      </w:r>
+      <w:proofErr w:type="spellStart"/>
+      <w:r>
+        <w:t>moshe</w:t>
+      </w:r>
+      <w:proofErr w:type="spellEnd"/>
+      <w:r>
+        <w:t xml:space="preserve"> about update/remove. In the code they send one list, one key, one value</w:t>
+      </w:r>
+      <w:proofErr w:type="gramStart"/>
+      <w:r>
+        <w:t>..</w:t>
+      </w:r>
+      <w:proofErr w:type="gramEnd"/>
+      <w:r>
+        <w:t xml:space="preserve"> </w:t>
+      </w:r>
+      <w:proofErr w:type="gramStart"/>
+      <w:r>
+        <w:t>in</w:t>
+      </w:r>
+      <w:proofErr w:type="gramEnd"/>
+      <w:r>
+        <w:t xml:space="preserve"> the article they send an array of each… So the question is whether the user should iterate with a </w:t>
+      </w:r>
+      <w:proofErr w:type="spellStart"/>
+      <w:r>
+        <w:t>for</w:t>
+      </w:r>
+      <w:proofErr w:type="spellEnd"/>
+      <w:r>
+        <w:t xml:space="preserve"> and call the </w:t>
+      </w:r>
+      <w:proofErr w:type="gramStart"/>
+      <w:r>
+        <w:t>function ,</w:t>
+      </w:r>
+      <w:proofErr w:type="gramEnd"/>
+      <w:r>
+        <w:t xml:space="preserve"> or should the function do that.</w:t>
+      </w:r>
+    </w:p>
+    <w:p>
+      <w:pPr>
+        <w:pStyle w:val="ListParagraph"/>
+        <w:numPr>
+          <w:ilvl w:val="0"/>
+          <w:numId w:val="1"/>
+        </w:numPr>
+      </w:pPr>
+      <w:r>
+        <w:t>All the places with avoid sentinel increment key by 2, so it would keep 0 1 as operational keys</w:t>
+      </w:r>
+    </w:p>
+    <w:p>
+      <w:pPr>
+        <w:pStyle w:val="ListParagraph"/>
+        <w:numPr>
+          <w:ilvl w:val="0"/>
+          <w:numId w:val="1"/>
+        </w:numPr>
+      </w:pPr>
+      <w:r>
+        <w:t xml:space="preserve">Make sure all the </w:t>
+      </w:r>
+      <w:proofErr w:type="spellStart"/>
+      <w:proofErr w:type="gramStart"/>
+      <w:r>
+        <w:t>api</w:t>
+      </w:r>
+      <w:proofErr w:type="spellEnd"/>
+      <w:proofErr w:type="gramEnd"/>
+      <w:r>
+        <w:t xml:space="preserve"> java functions do increment key by 2 to avoid sentinel.</w:t>
+      </w:r>
+    </w:p>
+    <w:p>
+      <w:pPr>
+        <w:pStyle w:val="ListParagraph"/>
+      </w:pPr>
+    </w:p>
+    <w:p>
+      <w:pPr>
+        <w:pStyle w:val="ListParagraph"/>
+      </w:pPr>
+    </w:p>
+    <w:p>
+      <w:pPr>
+        <w:pStyle w:val="ListParagraph"/>
+      </w:pPr>
+    </w:p>
+    <w:p>
+      <w:pPr>
+        <w:pStyle w:val="ListParagraph"/>
+      </w:pPr>
+      <w:r>
+        <w:t xml:space="preserve">Explanation of how </w:t>
+      </w:r>
+      <w:proofErr w:type="spellStart"/>
+      <w:r>
+        <w:t>Trie</w:t>
+      </w:r>
+      <w:proofErr w:type="spellEnd"/>
+      <w:r>
+        <w:t xml:space="preserve"> works.</w:t>
+      </w:r>
+    </w:p>
+    <w:p>
+      <w:pPr>
+        <w:pStyle w:val="ListParagraph"/>
+      </w:pPr>
+      <w:r>
+        <w:t xml:space="preserve">Building a </w:t>
+      </w:r>
+      <w:proofErr w:type="spellStart"/>
+      <w:r>
+        <w:t>trie</w:t>
+      </w:r>
+      <w:proofErr w:type="spellEnd"/>
+      <w:r>
+        <w:t xml:space="preserve"> from a given </w:t>
+      </w:r>
+      <w:proofErr w:type="gramStart"/>
+      <w:r>
+        <w:t>array :</w:t>
+      </w:r>
+      <w:proofErr w:type="gramEnd"/>
+    </w:p>
+    <w:p>
+      <w:pPr>
+        <w:pStyle w:val="ListParagraph"/>
+      </w:pPr>
+      <w:r>
+        <w:t xml:space="preserve">The </w:t>
+      </w:r>
+      <w:proofErr w:type="spellStart"/>
+      <w:r>
+        <w:t>trie</w:t>
+      </w:r>
+      <w:proofErr w:type="spellEnd"/>
+      <w:r>
+        <w:t xml:space="preserve"> iterates through the tree by checking 2 hex digits at a time (Most significant). </w:t>
+      </w:r>
+    </w:p>
+    <w:p>
+      <w:pPr>
+        <w:pStyle w:val="ListParagraph"/>
+      </w:pPr>
+      <w:r>
+        <w:t>With one exception , when there’s a total number of digits which is odd, the upmost layer will containing 16 nodes (as opposed to normally 256) to represent 16 hex possibilities of one digit.</w:t>
+      </w:r>
+    </w:p>
+    <w:p>
+      <w:pPr>
+        <w:pStyle w:val="ListParagraph"/>
+      </w:pPr>
+      <w:r>
+        <w:lastRenderedPageBreak/>
+        <w:t xml:space="preserve">Prefix is the Most significant joint hex </w:t>
+      </w:r>
+      <w:proofErr w:type="gramStart"/>
+      <w:r>
+        <w:t>digits .</w:t>
+      </w:r>
+      <w:proofErr w:type="gramEnd"/>
+      <w:r>
+        <w:t xml:space="preserve"> </w:t>
+      </w:r>
+      <w:proofErr w:type="gramStart"/>
+      <w:r>
+        <w:t>when</w:t>
+      </w:r>
+      <w:proofErr w:type="gramEnd"/>
+      <w:r>
+        <w:t xml:space="preserve"> it’s 14 it means we have only 2 hexes that’s why 256 nodes are create. 15 and we have only 1 hex that’s different, thus we create 16 nodes.</w:t>
+      </w:r>
+    </w:p>
+    <w:p>
+      <w:pPr>
+        <w:pStyle w:val="ListParagraph"/>
+      </w:pPr>
+    </w:p>
+    <w:p>
+      <w:pPr>
+        <w:pStyle w:val="ListParagraph"/>
+      </w:pPr>
+    </w:p>
+    <w:p>
+      <w:pPr>
+        <w:pStyle w:val="ListParagraph"/>
+      </w:pPr>
+      <w:proofErr w:type="gramStart"/>
+      <w:r>
+        <w:rPr>
+          <w:b/>
+          <w:bCs/>
+        </w:rPr>
+        <w:t>Questions</w:t>
+      </w:r>
+      <w:r>
+        <w:t xml:space="preserve"> :</w:t>
+      </w:r>
+      <w:proofErr w:type="gramEnd"/>
+      <w:r>
+        <w:t xml:space="preserve"> </w:t>
+      </w:r>
+    </w:p>
+    <w:p>
+      <w:pPr>
+        <w:pStyle w:val="ListParagraph"/>
+        <w:numPr>
+          <w:ilvl w:val="0"/>
+          <w:numId w:val="3"/>
+        </w:numPr>
+      </w:pPr>
+      <w:r>
+        <w:t xml:space="preserve"> </w:t>
+      </w:r>
+      <w:r>
+        <w:t xml:space="preserve">Ask </w:t>
+      </w:r>
+      <w:proofErr w:type="spellStart"/>
+      <w:r>
+        <w:t>moshe</w:t>
+      </w:r>
+      <w:proofErr w:type="spellEnd"/>
+      <w:r>
+        <w:t xml:space="preserve"> about update/remove. In the code they send one list, one key, one value</w:t>
+      </w:r>
+      <w:r>
+        <w:t>. Disregard the given list and iterate thorough all the list of the db</w:t>
+      </w:r>
+      <w:r>
+        <w:t xml:space="preserve">. </w:t>
+      </w:r>
+      <w:proofErr w:type="gramStart"/>
+      <w:r>
+        <w:t>in</w:t>
+      </w:r>
+      <w:proofErr w:type="gramEnd"/>
+      <w:r>
+        <w:t xml:space="preserve"> the article they send an array of each… So the question is whether the user should iterate with </w:t>
+      </w:r>
+      <w:proofErr w:type="gramStart"/>
+      <w:r>
+        <w:t xml:space="preserve">a </w:t>
+      </w:r>
+      <w:proofErr w:type="spellStart"/>
+      <w:r>
+        <w:t>for</w:t>
+      </w:r>
+      <w:proofErr w:type="spellEnd"/>
+      <w:proofErr w:type="gramEnd"/>
+      <w:r>
+        <w:t xml:space="preserve"> and call the function, or should the function do that.</w:t>
+      </w:r>
+    </w:p>
+    <w:p>
+      <w:pPr>
+        <w:pStyle w:val="ListParagraph"/>
+        <w:numPr>
+          <w:ilvl w:val="0"/>
+          <w:numId w:val="3"/>
+        </w:numPr>
+      </w:pPr>
+      <w:r>
+        <w:t xml:space="preserve">In the article for update and remove why is </w:t>
+      </w:r>
+      <w:proofErr w:type="spellStart"/>
+      <w:r>
+        <w:t>max_lists</w:t>
+      </w:r>
+      <w:proofErr w:type="spellEnd"/>
+      <w:r>
+        <w:t xml:space="preserve"> needed? Doesn’t size suffice?</w:t>
+      </w:r>
+    </w:p>
+    <w:p>
+      <w:pPr>
+        <w:pStyle w:val="ListParagraph"/>
+        <w:numPr>
+          <w:ilvl w:val="0"/>
+          <w:numId w:val="3"/>
+        </w:numPr>
+      </w:pPr>
+      <w:r>
+        <w:t>Make sure the DB that holds L-</w:t>
+      </w:r>
+      <w:proofErr w:type="spellStart"/>
+      <w:r>
+        <w:t>Leaplist</w:t>
+      </w:r>
+      <w:proofErr w:type="spellEnd"/>
+      <w:r>
+        <w:t xml:space="preserve"> has </w:t>
+      </w:r>
+      <w:proofErr w:type="spellStart"/>
+      <w:r>
+        <w:t>Leapslist</w:t>
+      </w:r>
+      <w:proofErr w:type="spellEnd"/>
+      <w:r>
+        <w:t xml:space="preserve"> and update/remove. And each </w:t>
+      </w:r>
+      <w:proofErr w:type="spellStart"/>
+      <w:r>
+        <w:t>lepalist</w:t>
+      </w:r>
+      <w:proofErr w:type="spellEnd"/>
+      <w:r>
+        <w:t xml:space="preserve"> hold functions to </w:t>
+      </w:r>
+      <w:proofErr w:type="spellStart"/>
+      <w:r>
+        <w:t>lookup</w:t>
+      </w:r>
+      <w:proofErr w:type="spellEnd"/>
+      <w:r>
+        <w:t xml:space="preserve"> and range queries.</w:t>
+      </w:r>
+    </w:p>
+    <w:p>
+      <w:pPr>
+        <w:pStyle w:val="ListParagraph"/>
+        <w:numPr>
+          <w:ilvl w:val="0"/>
+          <w:numId w:val="3"/>
+        </w:numPr>
+      </w:pPr>
+      <w:r>
+        <w:t>Range queries the code does nothing. Goes to low then to high. Doesn’t set and return nothing no</w:t>
       </w:r>
       <w:bookmarkStart w:id="0" w:name="_GoBack"/>
       <w:bookmarkEnd w:id="0"/>
-    </w:p>
-    <w:p>
-      <w:pPr>
-        <w:pStyle w:val="ListParagraph"/>
-      </w:pPr>
-    </w:p>
-    <w:p>
-      <w:pPr>
-        <w:pStyle w:val="ListParagraph"/>
-      </w:pPr>
-    </w:p>
-    <w:p>
-      <w:pPr>
-        <w:pStyle w:val="ListParagraph"/>
-      </w:pPr>
-    </w:p>
-    <w:p>
-      <w:pPr>
-        <w:pStyle w:val="ListParagraph"/>
-      </w:pPr>
-      <w:r>
-        <w:t>Explanation of how Trie works.</w:t>
-      </w:r>
-    </w:p>
-    <w:p>
-      <w:pPr>
-        <w:pStyle w:val="ListParagraph"/>
-      </w:pPr>
-      <w:r>
-        <w:t>Building a trie from a given array :</w:t>
-      </w:r>
-    </w:p>
-    <w:p>
-      <w:pPr>
-        <w:pStyle w:val="ListParagraph"/>
-      </w:pPr>
-      <w:r>
-        <w:t xml:space="preserve">The trie iterates through the tree by checking 2 hex digits at a time (Most significant). </w:t>
-      </w:r>
-    </w:p>
-    <w:p>
-      <w:pPr>
-        <w:pStyle w:val="ListParagraph"/>
-      </w:pPr>
-      <w:r>
-        <w:t>With one exception , when there’s a total number of digits which is odd, the upmost layer will containing 16 nodes (as opposed to normally 256) to represent 16 hex possibilities of one digit.</w:t>
-      </w:r>
-    </w:p>
-    <w:p>
-      <w:pPr>
-        <w:pStyle w:val="ListParagraph"/>
-      </w:pPr>
-      <w:r>
-        <w:t>Prefix is the Most significant joint hex digits . when it’s 14 it means we have only 2 hexes that’s why 256 nodes are create. 15 and we have only 1 hex that’s different, thus we create 16 nodes.</w:t>
-      </w:r>
-    </w:p>
-    <w:p>
-      <w:pPr>
-        <w:pStyle w:val="ListParagraph"/>
+      <w:r>
+        <w:t>where.</w:t>
+      </w:r>
+    </w:p>
+    <w:p>
+      <w:pPr>
+        <w:pStyle w:val="ListParagraph"/>
+        <w:ind w:left="1080"/>
       </w:pPr>
     </w:p>
     <w:sectPr>
@@ -295,6 +879,184 @@
 <file path=word/numbering.xml><?xml version="1.0" encoding="utf-8"?>
 <w:numbering xmlns:wpc="http://schemas.microsoft.com/office/word/2010/wordprocessingCanvas" xmlns:mc="http://schemas.openxmlformats.org/markup-compatibility/2006" xmlns:o="urn:schemas-microsoft-com:office:office" xmlns:r="http://schemas.openxmlformats.org/officeDocument/2006/relationships" xmlns:m="http://schemas.openxmlformats.org/officeDocument/2006/math" xmlns:v="urn:schemas-microsoft-com:vml" xmlns:wp14="http://schemas.microsoft.com/office/word/2010/wordprocessingDrawing" xmlns:wp="http://schemas.openxmlformats.org/drawingml/2006/wordprocessingDrawing" xmlns:w10="urn:schemas-microsoft-com:office:word" xmlns:w="http://schemas.openxmlformats.org/wordprocessingml/2006/main" xmlns:w14="http://schemas.microsoft.com/office/word/2010/wordml" xmlns:wpg="http://schemas.microsoft.com/office/word/2010/wordprocessingGroup" xmlns:wpi="http://schemas.microsoft.com/office/word/2010/wordprocessingInk" xmlns:wne="http://schemas.microsoft.com/office/word/2006/wordml" xmlns:wps="http://schemas.microsoft.com/office/word/2010/wordprocessingShape" mc:Ignorable="w14 wp14">
   <w:abstractNum w:abstractNumId="0">
+    <w:nsid w:val="31A119A1"/>
+    <w:multiLevelType w:val="hybridMultilevel"/>
+    <w:tmpl w:val="DCB25840"/>
+    <w:lvl w:ilvl="0" w:tplc="E648FCDA">
+      <w:start w:val="1"/>
+      <w:numFmt w:val="decimal"/>
+      <w:lvlText w:val="%1."/>
+      <w:lvlJc w:val="left"/>
+      <w:pPr>
+        <w:ind w:left="1080" w:hanging="360"/>
+      </w:pPr>
+      <w:rPr>
+        <w:rFonts w:hint="default"/>
+      </w:rPr>
+    </w:lvl>
+    <w:lvl w:ilvl="1" w:tplc="04090019" w:tentative="1">
+      <w:start w:val="1"/>
+      <w:numFmt w:val="lowerLetter"/>
+      <w:lvlText w:val="%2."/>
+      <w:lvlJc w:val="left"/>
+      <w:pPr>
+        <w:ind w:left="1800" w:hanging="360"/>
+      </w:pPr>
+    </w:lvl>
+    <w:lvl w:ilvl="2" w:tplc="0409001B" w:tentative="1">
+      <w:start w:val="1"/>
+      <w:numFmt w:val="lowerRoman"/>
+      <w:lvlText w:val="%3."/>
+      <w:lvlJc w:val="right"/>
+      <w:pPr>
+        <w:ind w:left="2520" w:hanging="180"/>
+      </w:pPr>
+    </w:lvl>
+    <w:lvl w:ilvl="3" w:tplc="0409000F" w:tentative="1">
+      <w:start w:val="1"/>
+      <w:numFmt w:val="decimal"/>
+      <w:lvlText w:val="%4."/>
+      <w:lvlJc w:val="left"/>
+      <w:pPr>
+        <w:ind w:left="3240" w:hanging="360"/>
+      </w:pPr>
+    </w:lvl>
+    <w:lvl w:ilvl="4" w:tplc="04090019" w:tentative="1">
+      <w:start w:val="1"/>
+      <w:numFmt w:val="lowerLetter"/>
+      <w:lvlText w:val="%5."/>
+      <w:lvlJc w:val="left"/>
+      <w:pPr>
+        <w:ind w:left="3960" w:hanging="360"/>
+      </w:pPr>
+    </w:lvl>
+    <w:lvl w:ilvl="5" w:tplc="0409001B" w:tentative="1">
+      <w:start w:val="1"/>
+      <w:numFmt w:val="lowerRoman"/>
+      <w:lvlText w:val="%6."/>
+      <w:lvlJc w:val="right"/>
+      <w:pPr>
+        <w:ind w:left="4680" w:hanging="180"/>
+      </w:pPr>
+    </w:lvl>
+    <w:lvl w:ilvl="6" w:tplc="0409000F" w:tentative="1">
+      <w:start w:val="1"/>
+      <w:numFmt w:val="decimal"/>
+      <w:lvlText w:val="%7."/>
+      <w:lvlJc w:val="left"/>
+      <w:pPr>
+        <w:ind w:left="5400" w:hanging="360"/>
+      </w:pPr>
+    </w:lvl>
+    <w:lvl w:ilvl="7" w:tplc="04090019" w:tentative="1">
+      <w:start w:val="1"/>
+      <w:numFmt w:val="lowerLetter"/>
+      <w:lvlText w:val="%8."/>
+      <w:lvlJc w:val="left"/>
+      <w:pPr>
+        <w:ind w:left="6120" w:hanging="360"/>
+      </w:pPr>
+    </w:lvl>
+    <w:lvl w:ilvl="8" w:tplc="0409001B" w:tentative="1">
+      <w:start w:val="1"/>
+      <w:numFmt w:val="lowerRoman"/>
+      <w:lvlText w:val="%9."/>
+      <w:lvlJc w:val="right"/>
+      <w:pPr>
+        <w:ind w:left="6840" w:hanging="180"/>
+      </w:pPr>
+    </w:lvl>
+  </w:abstractNum>
+  <w:abstractNum w:abstractNumId="1">
+    <w:nsid w:val="367971CB"/>
+    <w:multiLevelType w:val="hybridMultilevel"/>
+    <w:tmpl w:val="FC387A82"/>
+    <w:lvl w:ilvl="0" w:tplc="0409000F">
+      <w:start w:val="1"/>
+      <w:numFmt w:val="decimal"/>
+      <w:lvlText w:val="%1."/>
+      <w:lvlJc w:val="left"/>
+      <w:pPr>
+        <w:ind w:left="720" w:hanging="360"/>
+      </w:pPr>
+      <w:rPr>
+        <w:rFonts w:hint="default"/>
+      </w:rPr>
+    </w:lvl>
+    <w:lvl w:ilvl="1" w:tplc="04090019" w:tentative="1">
+      <w:start w:val="1"/>
+      <w:numFmt w:val="lowerLetter"/>
+      <w:lvlText w:val="%2."/>
+      <w:lvlJc w:val="left"/>
+      <w:pPr>
+        <w:ind w:left="1440" w:hanging="360"/>
+      </w:pPr>
+    </w:lvl>
+    <w:lvl w:ilvl="2" w:tplc="0409001B" w:tentative="1">
+      <w:start w:val="1"/>
+      <w:numFmt w:val="lowerRoman"/>
+      <w:lvlText w:val="%3."/>
+      <w:lvlJc w:val="right"/>
+      <w:pPr>
+        <w:ind w:left="2160" w:hanging="180"/>
+      </w:pPr>
+    </w:lvl>
+    <w:lvl w:ilvl="3" w:tplc="0409000F" w:tentative="1">
+      <w:start w:val="1"/>
+      <w:numFmt w:val="decimal"/>
+      <w:lvlText w:val="%4."/>
+      <w:lvlJc w:val="left"/>
+      <w:pPr>
+        <w:ind w:left="2880" w:hanging="360"/>
+      </w:pPr>
+    </w:lvl>
+    <w:lvl w:ilvl="4" w:tplc="04090019" w:tentative="1">
+      <w:start w:val="1"/>
+      <w:numFmt w:val="lowerLetter"/>
+      <w:lvlText w:val="%5."/>
+      <w:lvlJc w:val="left"/>
+      <w:pPr>
+        <w:ind w:left="3600" w:hanging="360"/>
+      </w:pPr>
+    </w:lvl>
+    <w:lvl w:ilvl="5" w:tplc="0409001B" w:tentative="1">
+      <w:start w:val="1"/>
+      <w:numFmt w:val="lowerRoman"/>
+      <w:lvlText w:val="%6."/>
+      <w:lvlJc w:val="right"/>
+      <w:pPr>
+        <w:ind w:left="4320" w:hanging="180"/>
+      </w:pPr>
+    </w:lvl>
+    <w:lvl w:ilvl="6" w:tplc="0409000F" w:tentative="1">
+      <w:start w:val="1"/>
+      <w:numFmt w:val="decimal"/>
+      <w:lvlText w:val="%7."/>
+      <w:lvlJc w:val="left"/>
+      <w:pPr>
+        <w:ind w:left="5040" w:hanging="360"/>
+      </w:pPr>
+    </w:lvl>
+    <w:lvl w:ilvl="7" w:tplc="04090019" w:tentative="1">
+      <w:start w:val="1"/>
+      <w:numFmt w:val="lowerLetter"/>
+      <w:lvlText w:val="%8."/>
+      <w:lvlJc w:val="left"/>
+      <w:pPr>
+        <w:ind w:left="5760" w:hanging="360"/>
+      </w:pPr>
+    </w:lvl>
+    <w:lvl w:ilvl="8" w:tplc="0409001B" w:tentative="1">
+      <w:start w:val="1"/>
+      <w:numFmt w:val="lowerRoman"/>
+      <w:lvlText w:val="%9."/>
+      <w:lvlJc w:val="right"/>
+      <w:pPr>
+        <w:ind w:left="6480" w:hanging="180"/>
+      </w:pPr>
+    </w:lvl>
+  </w:abstractNum>
+  <w:abstractNum w:abstractNumId="2">
     <w:nsid w:val="628F61FE"/>
     <w:multiLevelType w:val="hybridMultilevel"/>
     <w:tmpl w:val="FC387A82"/>
@@ -384,7 +1146,13 @@
     </w:lvl>
   </w:abstractNum>
   <w:num w:numId="1">
+    <w:abstractNumId w:val="2"/>
+  </w:num>
+  <w:num w:numId="2">
     <w:abstractNumId w:val="0"/>
+  </w:num>
+  <w:num w:numId="3">
+    <w:abstractNumId w:val="1"/>
   </w:num>
 </w:numbering>
 </file>

</xml_diff>

<commit_message>
after fixes of update and range
</commit_message>
<xml_diff>
--- a/Workshop Leaplist Todo.docx
+++ b/Workshop Leaplist Todo.docx
@@ -107,35 +107,62 @@
           <w:ilvl w:val="0"/>
           <w:numId w:val="1"/>
         </w:numPr>
-      </w:pPr>
-      <w:r>
+        <w:rPr>
+          <w:strike/>
+        </w:rPr>
+      </w:pPr>
+      <w:r>
+        <w:rPr>
+          <w:strike/>
+        </w:rPr>
         <w:t xml:space="preserve">Node </w:t>
       </w:r>
       <w:proofErr w:type="gramStart"/>
       <w:r>
+        <w:rPr>
+          <w:strike/>
+        </w:rPr>
         <w:t>members :</w:t>
       </w:r>
       <w:proofErr w:type="gramEnd"/>
       <w:r>
+        <w:rPr>
+          <w:strike/>
+        </w:rPr>
         <w:t xml:space="preserve"> </w:t>
       </w:r>
       <w:proofErr w:type="spellStart"/>
       <w:r>
+        <w:rPr>
+          <w:strike/>
+        </w:rPr>
         <w:t>Low,High,Count</w:t>
       </w:r>
       <w:proofErr w:type="spellEnd"/>
       <w:r>
+        <w:rPr>
+          <w:strike/>
+        </w:rPr>
         <w:t xml:space="preserve"> change to long . </w:t>
       </w:r>
       <w:proofErr w:type="gramStart"/>
       <w:r>
+        <w:rPr>
+          <w:strike/>
+        </w:rPr>
         <w:t>level</w:t>
       </w:r>
       <w:proofErr w:type="gramEnd"/>
       <w:r>
+        <w:rPr>
+          <w:strike/>
+        </w:rPr>
         <w:t xml:space="preserve"> to byte.</w:t>
       </w:r>
       <w:r>
+        <w:rPr>
+          <w:strike/>
+        </w:rPr>
         <w:t xml:space="preserve"> Check modifiers also (protected/public etc.)</w:t>
       </w:r>
     </w:p>
@@ -158,45 +185,78 @@
           <w:ilvl w:val="0"/>
           <w:numId w:val="1"/>
         </w:numPr>
-      </w:pPr>
-      <w:proofErr w:type="spellStart"/>
-      <w:proofErr w:type="gramStart"/>
-      <w:r>
+        <w:rPr>
+          <w:strike/>
+        </w:rPr>
+      </w:pPr>
+      <w:proofErr w:type="spellStart"/>
+      <w:proofErr w:type="gramStart"/>
+      <w:r>
+        <w:rPr>
+          <w:strike/>
+        </w:rPr>
         <w:t>TrieMetadata</w:t>
       </w:r>
       <w:proofErr w:type="spellEnd"/>
       <w:r>
+        <w:rPr>
+          <w:strike/>
+        </w:rPr>
         <w:t xml:space="preserve"> .</w:t>
       </w:r>
       <w:proofErr w:type="gramEnd"/>
       <w:r>
+        <w:rPr>
+          <w:strike/>
+        </w:rPr>
         <w:t xml:space="preserve"> </w:t>
       </w:r>
       <w:proofErr w:type="spellStart"/>
       <w:r>
+        <w:rPr>
+          <w:strike/>
+        </w:rPr>
         <w:t>prefix_length</w:t>
       </w:r>
       <w:proofErr w:type="spellEnd"/>
       <w:r>
+        <w:rPr>
+          <w:strike/>
+        </w:rPr>
         <w:t xml:space="preserve"> &amp; prefix change to long that holds 4 lower bits as </w:t>
       </w:r>
       <w:proofErr w:type="spellStart"/>
       <w:r>
+        <w:rPr>
+          <w:strike/>
+        </w:rPr>
         <w:t>prefix_length</w:t>
       </w:r>
       <w:proofErr w:type="spellEnd"/>
       <w:r>
+        <w:rPr>
+          <w:strike/>
+        </w:rPr>
         <w:t xml:space="preserve"> and prefix to upper 60. Add a property that gets </w:t>
       </w:r>
       <w:proofErr w:type="spellStart"/>
       <w:r>
+        <w:rPr>
+          <w:strike/>
+        </w:rPr>
         <w:t>prefix_length</w:t>
       </w:r>
       <w:proofErr w:type="spellEnd"/>
       <w:r>
+        <w:rPr>
+          <w:strike/>
+        </w:rPr>
         <w:t xml:space="preserve"> and that gets prefix.</w:t>
       </w:r>
       <w:r>
+        <w:rPr>
+          <w:strike/>
+        </w:rPr>
         <w:t xml:space="preserve"> Check with 2 variables and with 2 getter functions.</w:t>
       </w:r>
     </w:p>
@@ -328,126 +388,216 @@
           <w:ilvl w:val="0"/>
           <w:numId w:val="1"/>
         </w:numPr>
-      </w:pPr>
-      <w:proofErr w:type="spellStart"/>
-      <w:proofErr w:type="gramStart"/>
-      <w:r>
+        <w:rPr>
+          <w:strike/>
+        </w:rPr>
+      </w:pPr>
+      <w:proofErr w:type="spellStart"/>
+      <w:proofErr w:type="gramStart"/>
+      <w:r>
+        <w:rPr>
+          <w:strike/>
+        </w:rPr>
         <w:t>struct</w:t>
       </w:r>
       <w:proofErr w:type="spellEnd"/>
       <w:proofErr w:type="gramEnd"/>
       <w:r>
+        <w:rPr>
+          <w:strike/>
+        </w:rPr>
         <w:t xml:space="preserve"> </w:t>
       </w:r>
       <w:proofErr w:type="spellStart"/>
       <w:r>
+        <w:rPr>
+          <w:strike/>
+        </w:rPr>
         <w:t>trie_metadata_t</w:t>
       </w:r>
       <w:proofErr w:type="spellEnd"/>
       <w:r>
+        <w:rPr>
+          <w:strike/>
+        </w:rPr>
         <w:t xml:space="preserve">. </w:t>
       </w:r>
     </w:p>
     <w:p>
       <w:pPr>
         <w:pStyle w:val="ListParagraph"/>
-      </w:pPr>
-      <w:proofErr w:type="spellStart"/>
-      <w:proofErr w:type="gramStart"/>
-      <w:r>
+        <w:rPr>
+          <w:strike/>
+        </w:rPr>
+      </w:pPr>
+      <w:proofErr w:type="spellStart"/>
+      <w:proofErr w:type="gramStart"/>
+      <w:r>
+        <w:rPr>
+          <w:strike/>
+        </w:rPr>
         <w:t>typedef</w:t>
       </w:r>
       <w:proofErr w:type="spellEnd"/>
       <w:proofErr w:type="gramEnd"/>
       <w:r>
+        <w:rPr>
+          <w:strike/>
+        </w:rPr>
         <w:t xml:space="preserve"> </w:t>
       </w:r>
       <w:proofErr w:type="spellStart"/>
       <w:r>
+        <w:rPr>
+          <w:strike/>
+        </w:rPr>
         <w:t>struct</w:t>
       </w:r>
       <w:proofErr w:type="spellEnd"/>
       <w:r>
+        <w:rPr>
+          <w:strike/>
+        </w:rPr>
         <w:t xml:space="preserve"> {</w:t>
       </w:r>
     </w:p>
     <w:p>
       <w:pPr>
         <w:pStyle w:val="ListParagraph"/>
-      </w:pPr>
-      <w:r>
+        <w:rPr>
+          <w:strike/>
+        </w:rPr>
+      </w:pPr>
+      <w:r>
+        <w:rPr>
+          <w:strike/>
+        </w:rPr>
         <w:tab/>
       </w:r>
       <w:proofErr w:type="gramStart"/>
       <w:r>
+        <w:rPr>
+          <w:strike/>
+        </w:rPr>
         <w:t>unsigned</w:t>
       </w:r>
       <w:proofErr w:type="gramEnd"/>
       <w:r>
+        <w:rPr>
+          <w:strike/>
+        </w:rPr>
         <w:t xml:space="preserve"> </w:t>
       </w:r>
       <w:proofErr w:type="spellStart"/>
       <w:r>
+        <w:rPr>
+          <w:strike/>
+        </w:rPr>
         <w:t>int</w:t>
       </w:r>
       <w:proofErr w:type="spellEnd"/>
       <w:r>
+        <w:rPr>
+          <w:strike/>
+        </w:rPr>
         <w:t xml:space="preserve"> </w:t>
       </w:r>
       <w:proofErr w:type="spellStart"/>
       <w:r>
+        <w:rPr>
+          <w:strike/>
+        </w:rPr>
         <w:t>prefix_length</w:t>
       </w:r>
       <w:proofErr w:type="spellEnd"/>
       <w:r>
+        <w:rPr>
+          <w:strike/>
+        </w:rPr>
         <w:t xml:space="preserve"> : 4;</w:t>
       </w:r>
     </w:p>
     <w:p>
       <w:pPr>
         <w:pStyle w:val="ListParagraph"/>
-      </w:pPr>
-      <w:r>
+        <w:rPr>
+          <w:strike/>
+        </w:rPr>
+      </w:pPr>
+      <w:r>
+        <w:rPr>
+          <w:strike/>
+        </w:rPr>
         <w:tab/>
       </w:r>
       <w:proofErr w:type="gramStart"/>
       <w:r>
+        <w:rPr>
+          <w:strike/>
+        </w:rPr>
         <w:t>unsigned</w:t>
       </w:r>
       <w:proofErr w:type="gramEnd"/>
       <w:r>
+        <w:rPr>
+          <w:strike/>
+        </w:rPr>
         <w:t xml:space="preserve"> long prefix : 60;</w:t>
       </w:r>
     </w:p>
     <w:p>
       <w:pPr>
         <w:pStyle w:val="ListParagraph"/>
-      </w:pPr>
-      <w:r>
+        <w:rPr>
+          <w:strike/>
+        </w:rPr>
+      </w:pPr>
+      <w:r>
+        <w:rPr>
+          <w:strike/>
+        </w:rPr>
         <w:t xml:space="preserve">} </w:t>
       </w:r>
       <w:proofErr w:type="spellStart"/>
       <w:r>
+        <w:rPr>
+          <w:strike/>
+        </w:rPr>
         <w:t>trie_metadata_t</w:t>
       </w:r>
       <w:proofErr w:type="spellEnd"/>
       <w:r>
+        <w:rPr>
+          <w:strike/>
+        </w:rPr>
         <w:t>;</w:t>
       </w:r>
     </w:p>
     <w:p>
       <w:pPr>
         <w:pStyle w:val="ListParagraph"/>
-      </w:pPr>
-      <w:proofErr w:type="gramStart"/>
-      <w:r>
+        <w:rPr>
+          <w:strike/>
+        </w:rPr>
+      </w:pPr>
+      <w:proofErr w:type="gramStart"/>
+      <w:r>
+        <w:rPr>
+          <w:strike/>
+        </w:rPr>
         <w:t>this</w:t>
       </w:r>
       <w:proofErr w:type="gramEnd"/>
       <w:r>
+        <w:rPr>
+          <w:strike/>
+        </w:rPr>
         <w:t xml:space="preserve"> could take a lot more memory than intended, needs to be changed to unsigned long and unsigned long.</w:t>
       </w:r>
       <w:r>
+        <w:rPr>
+          <w:strike/>
+        </w:rPr>
         <w:t xml:space="preserve"> Check if current configuration indeed takes 8 bytes and not 12/16. Check on nova.</w:t>
       </w:r>
     </w:p>
@@ -458,29 +608,50 @@
           <w:ilvl w:val="0"/>
           <w:numId w:val="1"/>
         </w:numPr>
-      </w:pPr>
-      <w:r>
+        <w:rPr>
+          <w:strike/>
+        </w:rPr>
+      </w:pPr>
+      <w:r>
+        <w:rPr>
+          <w:strike/>
+        </w:rPr>
         <w:t xml:space="preserve">New </w:t>
       </w:r>
       <w:proofErr w:type="spellStart"/>
       <w:proofErr w:type="gramStart"/>
       <w:r>
+        <w:rPr>
+          <w:strike/>
+        </w:rPr>
         <w:t>leaplist</w:t>
       </w:r>
       <w:proofErr w:type="spellEnd"/>
       <w:r>
+        <w:rPr>
+          <w:strike/>
+        </w:rPr>
         <w:t>(</w:t>
       </w:r>
       <w:proofErr w:type="gramEnd"/>
       <w:r>
+        <w:rPr>
+          <w:strike/>
+        </w:rPr>
         <w:t xml:space="preserve">) doesn’t initialize </w:t>
       </w:r>
       <w:proofErr w:type="spellStart"/>
       <w:r>
+        <w:rPr>
+          <w:strike/>
+        </w:rPr>
         <w:t>trie</w:t>
       </w:r>
       <w:proofErr w:type="spellEnd"/>
       <w:r>
+        <w:rPr>
+          <w:strike/>
+        </w:rPr>
         <w:t>.</w:t>
       </w:r>
     </w:p>
@@ -601,6 +772,80 @@
     <w:p>
       <w:pPr>
         <w:pStyle w:val="ListParagraph"/>
+        <w:numPr>
+          <w:ilvl w:val="0"/>
+          <w:numId w:val="1"/>
+        </w:numPr>
+      </w:pPr>
+      <w:r>
+        <w:t>Bug! Insert method, when updating value is not really updated it’s overwritten to the old value all over again.</w:t>
+      </w:r>
+      <w:r>
+        <w:t xml:space="preserve"> Added “</w:t>
+      </w:r>
+      <w:proofErr w:type="spellStart"/>
+      <w:r>
+        <w:t>newNode</w:t>
+      </w:r>
+      <w:proofErr w:type="spellEnd"/>
+      <w:r>
+        <w:t>[m].data[</w:t>
+      </w:r>
+      <w:proofErr w:type="spellStart"/>
+      <w:r>
+        <w:t>i</w:t>
+      </w:r>
+      <w:proofErr w:type="spellEnd"/>
+      <w:r>
+        <w:t xml:space="preserve">].key = </w:t>
+      </w:r>
+      <w:proofErr w:type="spellStart"/>
+      <w:r>
+        <w:t>n.data</w:t>
+      </w:r>
+      <w:proofErr w:type="spellEnd"/>
+      <w:r>
+        <w:t>[j].key;</w:t>
+      </w:r>
+      <w:r>
+        <w:t>”</w:t>
+      </w:r>
+      <w:r>
+        <w:t xml:space="preserve"> and</w:t>
+      </w:r>
+      <w:r>
+        <w:rPr>
+          <w:rFonts w:ascii="Consolas" w:hAnsi="Consolas" w:cs="Consolas"/>
+          <w:color w:val="000000"/>
+          <w:sz w:val="20"/>
+          <w:szCs w:val="20"/>
+        </w:rPr>
+        <w:t xml:space="preserve"> continue if key is equal… </w:t>
+      </w:r>
+      <w:r>
+        <w:rPr>
+          <w:rFonts w:ascii="Consolas" w:hAnsi="Consolas" w:cs="Consolas"/>
+          <w:color w:val="FF0000"/>
+          <w:sz w:val="20"/>
+          <w:szCs w:val="20"/>
+        </w:rPr>
+        <w:t>Need to cha</w:t>
+      </w:r>
+      <w:bookmarkStart w:id="0" w:name="_GoBack"/>
+      <w:bookmarkEnd w:id="0"/>
+      <w:r>
+        <w:rPr>
+          <w:rFonts w:ascii="Consolas" w:hAnsi="Consolas" w:cs="Consolas"/>
+          <w:color w:val="FF0000"/>
+          <w:sz w:val="20"/>
+          <w:szCs w:val="20"/>
+        </w:rPr>
+        <w:t>nge in C also</w:t>
+      </w:r>
+    </w:p>
+    <w:p>
+      <w:pPr>
+        <w:pStyle w:val="ListParagraph"/>
       </w:pPr>
     </w:p>
     <w:p>
@@ -655,6 +900,7 @@
         <w:pStyle w:val="ListParagraph"/>
       </w:pPr>
       <w:r>
+        <w:lastRenderedPageBreak/>
         <w:t xml:space="preserve">The </w:t>
       </w:r>
       <w:proofErr w:type="spellStart"/>
@@ -679,7 +925,6 @@
         <w:pStyle w:val="ListParagraph"/>
       </w:pPr>
       <w:r>
-        <w:lastRenderedPageBreak/>
         <w:t xml:space="preserve">Prefix is the Most significant joint hex </w:t>
       </w:r>
       <w:proofErr w:type="gramStart"/>
@@ -738,10 +983,7 @@
         </w:numPr>
       </w:pPr>
       <w:r>
-        <w:t xml:space="preserve"> </w:t>
-      </w:r>
-      <w:r>
-        <w:t xml:space="preserve">Ask </w:t>
+        <w:t xml:space="preserve"> Ask </w:t>
       </w:r>
       <w:proofErr w:type="spellStart"/>
       <w:r>
@@ -749,13 +991,7 @@
       </w:r>
       <w:proofErr w:type="spellEnd"/>
       <w:r>
-        <w:t xml:space="preserve"> about update/remove. In the code they send one list, one key, one value</w:t>
-      </w:r>
-      <w:r>
-        <w:t>. Disregard the given list and iterate thorough all the list of the db</w:t>
-      </w:r>
-      <w:r>
-        <w:t xml:space="preserve">. </w:t>
+        <w:t xml:space="preserve"> about update/remove. In the code they send one list, one key, one value. Disregard the given list and iterate thorough all the list of the db. </w:t>
       </w:r>
       <w:proofErr w:type="gramStart"/>
       <w:r>
@@ -852,12 +1088,7 @@
         </w:numPr>
       </w:pPr>
       <w:r>
-        <w:t>Range queries the code does nothing. Goes to low then to high. Doesn’t set and return nothing no</w:t>
-      </w:r>
-      <w:bookmarkStart w:id="0" w:name="_GoBack"/>
-      <w:bookmarkEnd w:id="0"/>
-      <w:r>
-        <w:t>where.</w:t>
+        <w:t>Range queries the code does nothing. Goes to low then to high. Doesn’t set and return nothing nowhere.</w:t>
       </w:r>
     </w:p>
     <w:p>

</xml_diff>

<commit_message>
Grained lock - partial
</commit_message>
<xml_diff>
--- a/Workshop Leaplist Todo.docx
+++ b/Workshop Leaplist Todo.docx
@@ -4,8 +4,21 @@
   <w:body>
     <w:p>
       <w:r>
-        <w:t>Workshop Leaplist Todo’s</w:t>
-      </w:r>
+        <w:t xml:space="preserve">Workshop </w:t>
+      </w:r>
+      <w:proofErr w:type="spellStart"/>
+      <w:r>
+        <w:t>Leaplist</w:t>
+      </w:r>
+      <w:proofErr w:type="spellEnd"/>
+      <w:r>
+        <w:t xml:space="preserve"> </w:t>
+      </w:r>
+      <w:proofErr w:type="spellStart"/>
+      <w:r>
+        <w:t>Todo’s</w:t>
+      </w:r>
+      <w:proofErr w:type="spellEnd"/>
     </w:p>
     <w:p/>
     <w:p>
@@ -31,7 +44,29 @@
           <w:sz w:val="30"/>
           <w:szCs w:val="30"/>
         </w:rPr>
-        <w:t>Talk to moshe.</w:t>
+        <w:t xml:space="preserve">Talk to </w:t>
+      </w:r>
+      <w:proofErr w:type="spellStart"/>
+      <w:r>
+        <w:rPr>
+          <w:b/>
+          <w:bCs/>
+          <w:color w:val="FF0000"/>
+          <w:sz w:val="30"/>
+          <w:szCs w:val="30"/>
+        </w:rPr>
+        <w:t>moshe</w:t>
+      </w:r>
+      <w:proofErr w:type="spellEnd"/>
+      <w:r>
+        <w:rPr>
+          <w:b/>
+          <w:bCs/>
+          <w:color w:val="FF0000"/>
+          <w:sz w:val="30"/>
+          <w:szCs w:val="30"/>
+        </w:rPr>
+        <w:t>.</w:t>
       </w:r>
       <w:r>
         <w:t xml:space="preserve"> </w:t>
@@ -48,8 +83,13 @@
           <w:numId w:val="1"/>
         </w:numPr>
       </w:pPr>
-      <w:r>
-        <w:t>Node.Low id needed?</w:t>
+      <w:proofErr w:type="spellStart"/>
+      <w:r>
+        <w:t>Node.Low</w:t>
+      </w:r>
+      <w:proofErr w:type="spellEnd"/>
+      <w:r>
+        <w:t xml:space="preserve"> id needed?</w:t>
       </w:r>
     </w:p>
     <w:p>
@@ -67,7 +107,21 @@
         <w:rPr>
           <w:strike/>
         </w:rPr>
-        <w:t>Node members : Low,High,Count change to long . level to byte.</w:t>
+        <w:t xml:space="preserve">Node members : </w:t>
+      </w:r>
+      <w:proofErr w:type="spellStart"/>
+      <w:r>
+        <w:rPr>
+          <w:strike/>
+        </w:rPr>
+        <w:t>Low,High,Count</w:t>
+      </w:r>
+      <w:proofErr w:type="spellEnd"/>
+      <w:r>
+        <w:rPr>
+          <w:strike/>
+        </w:rPr>
+        <w:t xml:space="preserve"> change to long . level to byte.</w:t>
       </w:r>
       <w:r>
         <w:rPr>
@@ -99,11 +153,61 @@
           <w:strike/>
         </w:rPr>
       </w:pPr>
-      <w:r>
-        <w:rPr>
-          <w:strike/>
-        </w:rPr>
-        <w:t>TrieMetadata . prefix_length &amp; prefix change to long that holds 4 lower bits as prefix_length and prefix to upper 60. Add a property that gets prefix_length and that gets prefix.</w:t>
+      <w:proofErr w:type="spellStart"/>
+      <w:r>
+        <w:rPr>
+          <w:strike/>
+        </w:rPr>
+        <w:t>TrieMetadata</w:t>
+      </w:r>
+      <w:proofErr w:type="spellEnd"/>
+      <w:r>
+        <w:rPr>
+          <w:strike/>
+        </w:rPr>
+        <w:t xml:space="preserve"> . </w:t>
+      </w:r>
+      <w:proofErr w:type="spellStart"/>
+      <w:r>
+        <w:rPr>
+          <w:strike/>
+        </w:rPr>
+        <w:t>prefix_length</w:t>
+      </w:r>
+      <w:proofErr w:type="spellEnd"/>
+      <w:r>
+        <w:rPr>
+          <w:strike/>
+        </w:rPr>
+        <w:t xml:space="preserve"> &amp; prefix change to long that holds 4 lower bits as </w:t>
+      </w:r>
+      <w:proofErr w:type="spellStart"/>
+      <w:r>
+        <w:rPr>
+          <w:strike/>
+        </w:rPr>
+        <w:t>prefix_length</w:t>
+      </w:r>
+      <w:proofErr w:type="spellEnd"/>
+      <w:r>
+        <w:rPr>
+          <w:strike/>
+        </w:rPr>
+        <w:t xml:space="preserve"> and prefix to upper 60. Add a property that gets </w:t>
+      </w:r>
+      <w:proofErr w:type="spellStart"/>
+      <w:r>
+        <w:rPr>
+          <w:strike/>
+        </w:rPr>
+        <w:t>prefix_length</w:t>
+      </w:r>
+      <w:proofErr w:type="spellEnd"/>
+      <w:r>
+        <w:rPr>
+          <w:strike/>
+        </w:rPr>
+        <w:t xml:space="preserve"> and that gets prefix.</w:t>
       </w:r>
       <w:r>
         <w:rPr>
@@ -132,15 +236,57 @@
           <w:numId w:val="1"/>
         </w:numPr>
       </w:pPr>
+      <w:proofErr w:type="spellStart"/>
       <w:r>
         <w:t>trie_create_from_array</w:t>
       </w:r>
-      <w:r>
-        <w:t xml:space="preserve"> in loops why are the variables are volitale ? seems like only one thread will run on trie funcs so why volatile . also ln. 241 in trie.c , the if could be removed and set outside the loop.</w:t>
-      </w:r>
+      <w:proofErr w:type="spellEnd"/>
+      <w:r>
+        <w:t xml:space="preserve"> in loops why are the variables are </w:t>
+      </w:r>
+      <w:proofErr w:type="spellStart"/>
+      <w:r>
+        <w:t>volitale</w:t>
+      </w:r>
+      <w:proofErr w:type="spellEnd"/>
+      <w:r>
+        <w:t xml:space="preserve"> ? seems like only one thread will run on </w:t>
+      </w:r>
+      <w:proofErr w:type="spellStart"/>
+      <w:r>
+        <w:t>trie</w:t>
+      </w:r>
+      <w:proofErr w:type="spellEnd"/>
       <w:r>
         <w:t xml:space="preserve"> </w:t>
       </w:r>
+      <w:proofErr w:type="spellStart"/>
+      <w:r>
+        <w:t>funcs</w:t>
+      </w:r>
+      <w:proofErr w:type="spellEnd"/>
+      <w:r>
+        <w:t xml:space="preserve"> so why volatile . also </w:t>
+      </w:r>
+      <w:proofErr w:type="spellStart"/>
+      <w:r>
+        <w:t>ln</w:t>
+      </w:r>
+      <w:proofErr w:type="spellEnd"/>
+      <w:r>
+        <w:t xml:space="preserve">. 241 in </w:t>
+      </w:r>
+      <w:proofErr w:type="spellStart"/>
+      <w:r>
+        <w:t>trie.c</w:t>
+      </w:r>
+      <w:proofErr w:type="spellEnd"/>
+      <w:r>
+        <w:t xml:space="preserve"> , the if could be removed and set outside the loop.</w:t>
+      </w:r>
+      <w:r>
+        <w:t xml:space="preserve"> </w:t>
+      </w:r>
       <w:r>
         <w:rPr>
           <w:color w:val="FF0000"/>
@@ -151,7 +297,21 @@
         <w:rPr>
           <w:color w:val="FF0000"/>
         </w:rPr>
-        <w:t xml:space="preserve"> : No volitaile in java implementation .</w:t>
+        <w:t xml:space="preserve"> : No </w:t>
+      </w:r>
+      <w:proofErr w:type="spellStart"/>
+      <w:r>
+        <w:rPr>
+          <w:color w:val="FF0000"/>
+        </w:rPr>
+        <w:t>volitaile</w:t>
+      </w:r>
+      <w:proofErr w:type="spellEnd"/>
+      <w:r>
+        <w:rPr>
+          <w:color w:val="FF0000"/>
+        </w:rPr>
+        <w:t xml:space="preserve"> in java implementation .</w:t>
       </w:r>
     </w:p>
     <w:p>
@@ -165,25 +325,69 @@
           <w:strike/>
         </w:rPr>
       </w:pPr>
-      <w:r>
-        <w:rPr>
-          <w:strike/>
-        </w:rPr>
-        <w:t xml:space="preserve">struct trie_metadata_t. </w:t>
-      </w:r>
-    </w:p>
-    <w:p>
-      <w:pPr>
-        <w:pStyle w:val="a3"/>
-        <w:rPr>
-          <w:strike/>
-        </w:rPr>
-      </w:pPr>
-      <w:r>
-        <w:rPr>
-          <w:strike/>
-        </w:rPr>
-        <w:t>typedef struct {</w:t>
+      <w:proofErr w:type="spellStart"/>
+      <w:r>
+        <w:rPr>
+          <w:strike/>
+        </w:rPr>
+        <w:t>struct</w:t>
+      </w:r>
+      <w:proofErr w:type="spellEnd"/>
+      <w:r>
+        <w:rPr>
+          <w:strike/>
+        </w:rPr>
+        <w:t xml:space="preserve"> </w:t>
+      </w:r>
+      <w:proofErr w:type="spellStart"/>
+      <w:r>
+        <w:rPr>
+          <w:strike/>
+        </w:rPr>
+        <w:t>trie_metadata_t</w:t>
+      </w:r>
+      <w:proofErr w:type="spellEnd"/>
+      <w:r>
+        <w:rPr>
+          <w:strike/>
+        </w:rPr>
+        <w:t xml:space="preserve">. </w:t>
+      </w:r>
+    </w:p>
+    <w:p>
+      <w:pPr>
+        <w:pStyle w:val="a3"/>
+        <w:rPr>
+          <w:strike/>
+        </w:rPr>
+      </w:pPr>
+      <w:proofErr w:type="spellStart"/>
+      <w:r>
+        <w:rPr>
+          <w:strike/>
+        </w:rPr>
+        <w:t>typedef</w:t>
+      </w:r>
+      <w:proofErr w:type="spellEnd"/>
+      <w:r>
+        <w:rPr>
+          <w:strike/>
+        </w:rPr>
+        <w:t xml:space="preserve"> </w:t>
+      </w:r>
+      <w:proofErr w:type="spellStart"/>
+      <w:r>
+        <w:rPr>
+          <w:strike/>
+        </w:rPr>
+        <w:t>struct</w:t>
+      </w:r>
+      <w:proofErr w:type="spellEnd"/>
+      <w:r>
+        <w:rPr>
+          <w:strike/>
+        </w:rPr>
+        <w:t xml:space="preserve"> {</w:t>
       </w:r>
     </w:p>
     <w:p>
@@ -198,7 +402,35 @@
           <w:strike/>
         </w:rPr>
         <w:tab/>
-        <w:t>unsigned int prefix_length : 4;</w:t>
+        <w:t xml:space="preserve">unsigned </w:t>
+      </w:r>
+      <w:proofErr w:type="spellStart"/>
+      <w:r>
+        <w:rPr>
+          <w:strike/>
+        </w:rPr>
+        <w:t>int</w:t>
+      </w:r>
+      <w:proofErr w:type="spellEnd"/>
+      <w:r>
+        <w:rPr>
+          <w:strike/>
+        </w:rPr>
+        <w:t xml:space="preserve"> </w:t>
+      </w:r>
+      <w:proofErr w:type="spellStart"/>
+      <w:r>
+        <w:rPr>
+          <w:strike/>
+        </w:rPr>
+        <w:t>prefix_length</w:t>
+      </w:r>
+      <w:proofErr w:type="spellEnd"/>
+      <w:r>
+        <w:rPr>
+          <w:strike/>
+        </w:rPr>
+        <w:t xml:space="preserve"> : 4;</w:t>
       </w:r>
     </w:p>
     <w:p>
@@ -227,7 +459,21 @@
         <w:rPr>
           <w:strike/>
         </w:rPr>
-        <w:t>} trie_metadata_t;</w:t>
+        <w:t xml:space="preserve">} </w:t>
+      </w:r>
+      <w:proofErr w:type="spellStart"/>
+      <w:r>
+        <w:rPr>
+          <w:strike/>
+        </w:rPr>
+        <w:t>trie_metadata_t</w:t>
+      </w:r>
+      <w:proofErr w:type="spellEnd"/>
+      <w:r>
+        <w:rPr>
+          <w:strike/>
+        </w:rPr>
+        <w:t>;</w:t>
       </w:r>
     </w:p>
     <w:p>
@@ -265,7 +511,35 @@
         <w:rPr>
           <w:strike/>
         </w:rPr>
-        <w:t>New leaplist() doesn’t initialize trie.</w:t>
+        <w:t xml:space="preserve">New </w:t>
+      </w:r>
+      <w:proofErr w:type="spellStart"/>
+      <w:r>
+        <w:rPr>
+          <w:strike/>
+        </w:rPr>
+        <w:t>leaplist</w:t>
+      </w:r>
+      <w:proofErr w:type="spellEnd"/>
+      <w:r>
+        <w:rPr>
+          <w:strike/>
+        </w:rPr>
+        <w:t xml:space="preserve">() doesn’t initialize </w:t>
+      </w:r>
+      <w:proofErr w:type="spellStart"/>
+      <w:r>
+        <w:rPr>
+          <w:strike/>
+        </w:rPr>
+        <w:t>trie</w:t>
+      </w:r>
+      <w:proofErr w:type="spellEnd"/>
+      <w:r>
+        <w:rPr>
+          <w:strike/>
+        </w:rPr>
+        <w:t>.</w:t>
       </w:r>
     </w:p>
     <w:p>
@@ -289,7 +563,23 @@
         </w:numPr>
       </w:pPr>
       <w:r>
-        <w:t>Ask moshe about update/remove. In the code they send one list, one key, one value.. in the article they send an array of each… So the question is whether the user should iterate with a for and call the function , or should the function do that.</w:t>
+        <w:t xml:space="preserve">Ask </w:t>
+      </w:r>
+      <w:proofErr w:type="spellStart"/>
+      <w:r>
+        <w:t>moshe</w:t>
+      </w:r>
+      <w:proofErr w:type="spellEnd"/>
+      <w:r>
+        <w:t xml:space="preserve"> about update/remove. In the code they send one list, one key, one value.. in the article they send an array of each… So the question is whether the user should iterate with a </w:t>
+      </w:r>
+      <w:proofErr w:type="spellStart"/>
+      <w:r>
+        <w:t>for</w:t>
+      </w:r>
+      <w:proofErr w:type="spellEnd"/>
+      <w:r>
+        <w:t xml:space="preserve"> and call the function , or should the function do that.</w:t>
       </w:r>
     </w:p>
     <w:p>
@@ -313,7 +603,15 @@
         </w:numPr>
       </w:pPr>
       <w:r>
-        <w:t>Make sure all the api java functions do increment key by 2 to avoid sentinel.</w:t>
+        <w:t xml:space="preserve">Make sure all the </w:t>
+      </w:r>
+      <w:proofErr w:type="spellStart"/>
+      <w:r>
+        <w:t>api</w:t>
+      </w:r>
+      <w:proofErr w:type="spellEnd"/>
+      <w:r>
+        <w:t xml:space="preserve"> java functions do increment key by 2 to avoid sentinel.</w:t>
       </w:r>
     </w:p>
     <w:p>
@@ -336,8 +634,29 @@
       <w:r>
         <w:t xml:space="preserve"> Added “</w:t>
       </w:r>
-      <w:r>
-        <w:t>newNode[m].data[i].key = n.data[j].key;</w:t>
+      <w:proofErr w:type="spellStart"/>
+      <w:r>
+        <w:t>newNode</w:t>
+      </w:r>
+      <w:proofErr w:type="spellEnd"/>
+      <w:r>
+        <w:t>[m].data[</w:t>
+      </w:r>
+      <w:proofErr w:type="spellStart"/>
+      <w:r>
+        <w:t>i</w:t>
+      </w:r>
+      <w:proofErr w:type="spellEnd"/>
+      <w:r>
+        <w:t xml:space="preserve">].key = </w:t>
+      </w:r>
+      <w:proofErr w:type="spellStart"/>
+      <w:r>
+        <w:t>n.data</w:t>
+      </w:r>
+      <w:proofErr w:type="spellEnd"/>
+      <w:r>
+        <w:t>[j].key;</w:t>
       </w:r>
       <w:r>
         <w:t>”</w:t>
@@ -385,7 +704,43 @@
           <w:sz w:val="20"/>
           <w:szCs w:val="20"/>
         </w:rPr>
-        <w:t xml:space="preserve">for example in lock read write and in transcatino . in the begining there’s </w:t>
+        <w:t xml:space="preserve">for example in lock read write and in </w:t>
+      </w:r>
+      <w:proofErr w:type="spellStart"/>
+      <w:r>
+        <w:rPr>
+          <w:rFonts w:ascii="Consolas" w:hAnsi="Consolas" w:cs="Consolas"/>
+          <w:sz w:val="20"/>
+          <w:szCs w:val="20"/>
+        </w:rPr>
+        <w:t>transcatino</w:t>
+      </w:r>
+      <w:proofErr w:type="spellEnd"/>
+      <w:r>
+        <w:rPr>
+          <w:rFonts w:ascii="Consolas" w:hAnsi="Consolas" w:cs="Consolas"/>
+          <w:sz w:val="20"/>
+          <w:szCs w:val="20"/>
+        </w:rPr>
+        <w:t xml:space="preserve"> . in the </w:t>
+      </w:r>
+      <w:proofErr w:type="spellStart"/>
+      <w:r>
+        <w:rPr>
+          <w:rFonts w:ascii="Consolas" w:hAnsi="Consolas" w:cs="Consolas"/>
+          <w:sz w:val="20"/>
+          <w:szCs w:val="20"/>
+        </w:rPr>
+        <w:t>begining</w:t>
+      </w:r>
+      <w:proofErr w:type="spellEnd"/>
+      <w:r>
+        <w:rPr>
+          <w:rFonts w:ascii="Consolas" w:hAnsi="Consolas" w:cs="Consolas"/>
+          <w:sz w:val="20"/>
+          <w:szCs w:val="20"/>
+        </w:rPr>
+        <w:t xml:space="preserve"> there’s </w:t>
       </w:r>
       <w:r>
         <w:rPr>
@@ -435,7 +790,43 @@
           <w:sz w:val="20"/>
           <w:szCs w:val="20"/>
         </w:rPr>
-        <w:t>Get unmark to be a utility outside the node . so there won’t be a case where wer do null.unmark.. also when unmarking make sure isn’t null.</w:t>
+        <w:t xml:space="preserve">Get unmark to be a utility outside the node . so there won’t be a case where </w:t>
+      </w:r>
+      <w:proofErr w:type="spellStart"/>
+      <w:r>
+        <w:rPr>
+          <w:rFonts w:ascii="Consolas" w:hAnsi="Consolas" w:cs="Consolas"/>
+          <w:sz w:val="20"/>
+          <w:szCs w:val="20"/>
+        </w:rPr>
+        <w:t>wer</w:t>
+      </w:r>
+      <w:proofErr w:type="spellEnd"/>
+      <w:r>
+        <w:rPr>
+          <w:rFonts w:ascii="Consolas" w:hAnsi="Consolas" w:cs="Consolas"/>
+          <w:sz w:val="20"/>
+          <w:szCs w:val="20"/>
+        </w:rPr>
+        <w:t xml:space="preserve"> do </w:t>
+      </w:r>
+      <w:proofErr w:type="spellStart"/>
+      <w:r>
+        <w:rPr>
+          <w:rFonts w:ascii="Consolas" w:hAnsi="Consolas" w:cs="Consolas"/>
+          <w:sz w:val="20"/>
+          <w:szCs w:val="20"/>
+        </w:rPr>
+        <w:t>null.unmark</w:t>
+      </w:r>
+      <w:proofErr w:type="spellEnd"/>
+      <w:r>
+        <w:rPr>
+          <w:rFonts w:ascii="Consolas" w:hAnsi="Consolas" w:cs="Consolas"/>
+          <w:sz w:val="20"/>
+          <w:szCs w:val="20"/>
+        </w:rPr>
+        <w:t>.. also when unmarking make sure isn’t null.</w:t>
       </w:r>
     </w:p>
     <w:p>
@@ -453,7 +844,61 @@
           <w:szCs w:val="20"/>
         </w:rPr>
         <w:lastRenderedPageBreak/>
-        <w:t>Check why 7 isn’t removing . and 90 is outofbound in trie. Should be merging and trie gets count 0</w:t>
+        <w:t xml:space="preserve">Check why 7 isn’t removing . and 90 is </w:t>
+      </w:r>
+      <w:proofErr w:type="spellStart"/>
+      <w:r>
+        <w:rPr>
+          <w:rFonts w:ascii="Consolas" w:hAnsi="Consolas" w:cs="Consolas"/>
+          <w:sz w:val="20"/>
+          <w:szCs w:val="20"/>
+        </w:rPr>
+        <w:t>outofbound</w:t>
+      </w:r>
+      <w:proofErr w:type="spellEnd"/>
+      <w:r>
+        <w:rPr>
+          <w:rFonts w:ascii="Consolas" w:hAnsi="Consolas" w:cs="Consolas"/>
+          <w:sz w:val="20"/>
+          <w:szCs w:val="20"/>
+        </w:rPr>
+        <w:t xml:space="preserve"> in </w:t>
+      </w:r>
+      <w:proofErr w:type="spellStart"/>
+      <w:r>
+        <w:rPr>
+          <w:rFonts w:ascii="Consolas" w:hAnsi="Consolas" w:cs="Consolas"/>
+          <w:sz w:val="20"/>
+          <w:szCs w:val="20"/>
+        </w:rPr>
+        <w:t>trie</w:t>
+      </w:r>
+      <w:proofErr w:type="spellEnd"/>
+      <w:r>
+        <w:rPr>
+          <w:rFonts w:ascii="Consolas" w:hAnsi="Consolas" w:cs="Consolas"/>
+          <w:sz w:val="20"/>
+          <w:szCs w:val="20"/>
+        </w:rPr>
+        <w:t xml:space="preserve">. Should be merging and </w:t>
+      </w:r>
+      <w:proofErr w:type="spellStart"/>
+      <w:r>
+        <w:rPr>
+          <w:rFonts w:ascii="Consolas" w:hAnsi="Consolas" w:cs="Consolas"/>
+          <w:sz w:val="20"/>
+          <w:szCs w:val="20"/>
+        </w:rPr>
+        <w:t>trie</w:t>
+      </w:r>
+      <w:proofErr w:type="spellEnd"/>
+      <w:r>
+        <w:rPr>
+          <w:rFonts w:ascii="Consolas" w:hAnsi="Consolas" w:cs="Consolas"/>
+          <w:sz w:val="20"/>
+          <w:szCs w:val="20"/>
+        </w:rPr>
+        <w:t xml:space="preserve"> gets count 0</w:t>
       </w:r>
       <w:bookmarkStart w:id="0" w:name="_GoBack"/>
       <w:bookmarkEnd w:id="0"/>
@@ -484,7 +929,15 @@
         <w:t xml:space="preserve">Bug - </w:t>
       </w:r>
       <w:r>
-        <w:t>when  a node need to be merged , if for example we have 3 node : empty, 1, 2 &amp; 3. Removing 1 will cause. empty,empty, 2&amp;3.</w:t>
+        <w:t xml:space="preserve">when  a node need to be merged , if for example we have 3 node : empty, 1, 2 &amp; 3. Removing 1 will cause. </w:t>
+      </w:r>
+      <w:proofErr w:type="spellStart"/>
+      <w:r>
+        <w:t>empty,empty</w:t>
+      </w:r>
+      <w:proofErr w:type="spellEnd"/>
+      <w:r>
+        <w:t>, 2&amp;3.</w:t>
       </w:r>
     </w:p>
     <w:p>
@@ -496,7 +949,39 @@
         </w:numPr>
       </w:pPr>
       <w:r>
-        <w:t xml:space="preserve">Buggy implementation in c++ vs article  compliant code (ours)  . Do we need to change c++ code? Also Lock general in our case vs read/write in the C++ code </w:t>
+        <w:t xml:space="preserve">Buggy implementation in </w:t>
+      </w:r>
+      <w:proofErr w:type="spellStart"/>
+      <w:r>
+        <w:t>c++</w:t>
+      </w:r>
+      <w:proofErr w:type="spellEnd"/>
+      <w:r>
+        <w:t xml:space="preserve"> </w:t>
+      </w:r>
+      <w:proofErr w:type="spellStart"/>
+      <w:r>
+        <w:t>vs</w:t>
+      </w:r>
+      <w:proofErr w:type="spellEnd"/>
+      <w:r>
+        <w:t xml:space="preserve"> article  compliant code (ours)  . Do we need to change </w:t>
+      </w:r>
+      <w:proofErr w:type="spellStart"/>
+      <w:r>
+        <w:t>c++</w:t>
+      </w:r>
+      <w:proofErr w:type="spellEnd"/>
+      <w:r>
+        <w:t xml:space="preserve"> code? Also Lock general in our case </w:t>
+      </w:r>
+      <w:proofErr w:type="spellStart"/>
+      <w:r>
+        <w:t>vs</w:t>
+      </w:r>
+      <w:proofErr w:type="spellEnd"/>
+      <w:r>
+        <w:t xml:space="preserve"> read/write in the C++ code </w:t>
       </w:r>
     </w:p>
     <w:p>
@@ -556,35 +1041,122 @@
     <w:p>
       <w:pPr>
         <w:pStyle w:val="a3"/>
-      </w:pPr>
-    </w:p>
-    <w:p>
-      <w:pPr>
-        <w:pStyle w:val="a3"/>
-      </w:pPr>
-    </w:p>
-    <w:p>
-      <w:pPr>
-        <w:pStyle w:val="a3"/>
-      </w:pPr>
-      <w:r>
-        <w:t>Explanation of how Trie works.</w:t>
-      </w:r>
-    </w:p>
-    <w:p>
-      <w:pPr>
-        <w:pStyle w:val="a3"/>
-      </w:pPr>
-      <w:r>
-        <w:t>Building a trie from a given array :</w:t>
-      </w:r>
-    </w:p>
-    <w:p>
-      <w:pPr>
-        <w:pStyle w:val="a3"/>
-      </w:pPr>
-      <w:r>
-        <w:t xml:space="preserve">The trie iterates through the tree by checking 2 hex digits at a time (Most significant). </w:t>
+        <w:numPr>
+          <w:ilvl w:val="0"/>
+          <w:numId w:val="1"/>
+        </w:numPr>
+      </w:pPr>
+      <w:r>
+        <w:t xml:space="preserve">Maybe the following could help for improvement of the code  ( it applies to grained lock skip list but maybe the general idea can help) : </w:t>
+      </w:r>
+      <w:r>
+        <w:rPr>
+          <w:noProof/>
+        </w:rPr>
+        <w:drawing>
+          <wp:inline distT="0" distB="0" distL="0" distR="0">
+            <wp:extent cx="5943600" cy="5145888"/>
+            <wp:effectExtent l="19050" t="0" r="0" b="0"/>
+            <wp:docPr id="1" name="תמונה 1"/>
+            <wp:cNvGraphicFramePr>
+              <a:graphicFrameLocks xmlns:a="http://schemas.openxmlformats.org/drawingml/2006/main" noChangeAspect="1"/>
+            </wp:cNvGraphicFramePr>
+            <a:graphic xmlns:a="http://schemas.openxmlformats.org/drawingml/2006/main">
+              <a:graphicData uri="http://schemas.openxmlformats.org/drawingml/2006/picture">
+                <pic:pic xmlns:pic="http://schemas.openxmlformats.org/drawingml/2006/picture">
+                  <pic:nvPicPr>
+                    <pic:cNvPr id="0" name="Picture 1"/>
+                    <pic:cNvPicPr>
+                      <a:picLocks noChangeAspect="1" noChangeArrowheads="1"/>
+                    </pic:cNvPicPr>
+                  </pic:nvPicPr>
+                  <pic:blipFill>
+                    <a:blip r:embed="rId5" cstate="print"/>
+                    <a:srcRect/>
+                    <a:stretch>
+                      <a:fillRect/>
+                    </a:stretch>
+                  </pic:blipFill>
+                  <pic:spPr bwMode="auto">
+                    <a:xfrm>
+                      <a:off x="0" y="0"/>
+                      <a:ext cx="5943600" cy="5145888"/>
+                    </a:xfrm>
+                    <a:prstGeom prst="rect">
+                      <a:avLst/>
+                    </a:prstGeom>
+                    <a:noFill/>
+                    <a:ln w="9525">
+                      <a:noFill/>
+                      <a:miter lim="800000"/>
+                      <a:headEnd/>
+                      <a:tailEnd/>
+                    </a:ln>
+                  </pic:spPr>
+                </pic:pic>
+              </a:graphicData>
+            </a:graphic>
+          </wp:inline>
+        </w:drawing>
+      </w:r>
+    </w:p>
+    <w:p>
+      <w:pPr>
+        <w:pStyle w:val="a3"/>
+      </w:pPr>
+    </w:p>
+    <w:p>
+      <w:pPr>
+        <w:pStyle w:val="a3"/>
+      </w:pPr>
+    </w:p>
+    <w:p>
+      <w:pPr>
+        <w:pStyle w:val="a3"/>
+      </w:pPr>
+      <w:r>
+        <w:lastRenderedPageBreak/>
+        <w:t xml:space="preserve">Explanation of how </w:t>
+      </w:r>
+      <w:proofErr w:type="spellStart"/>
+      <w:r>
+        <w:t>Trie</w:t>
+      </w:r>
+      <w:proofErr w:type="spellEnd"/>
+      <w:r>
+        <w:t xml:space="preserve"> works.</w:t>
+      </w:r>
+    </w:p>
+    <w:p>
+      <w:pPr>
+        <w:pStyle w:val="a3"/>
+      </w:pPr>
+      <w:r>
+        <w:t xml:space="preserve">Building a </w:t>
+      </w:r>
+      <w:proofErr w:type="spellStart"/>
+      <w:r>
+        <w:t>trie</w:t>
+      </w:r>
+      <w:proofErr w:type="spellEnd"/>
+      <w:r>
+        <w:t xml:space="preserve"> from a given array :</w:t>
+      </w:r>
+    </w:p>
+    <w:p>
+      <w:pPr>
+        <w:pStyle w:val="a3"/>
+      </w:pPr>
+      <w:r>
+        <w:t xml:space="preserve">The </w:t>
+      </w:r>
+      <w:proofErr w:type="spellStart"/>
+      <w:r>
+        <w:t>trie</w:t>
+      </w:r>
+      <w:proofErr w:type="spellEnd"/>
+      <w:r>
+        <w:t xml:space="preserve"> iterates through the tree by checking 2 hex digits at a time (Most significant). </w:t>
       </w:r>
     </w:p>
     <w:p>
@@ -637,7 +1209,23 @@
         </w:numPr>
       </w:pPr>
       <w:r>
-        <w:t xml:space="preserve"> Ask moshe about update/remove. In the code they send one list, one key, one value. Disregard the given list and iterate thorough all the list of the db. in the article they send an array of each… So the question is whether the user should iterate with a for and call the function, or should the function do that.</w:t>
+        <w:t xml:space="preserve"> Ask </w:t>
+      </w:r>
+      <w:proofErr w:type="spellStart"/>
+      <w:r>
+        <w:t>moshe</w:t>
+      </w:r>
+      <w:proofErr w:type="spellEnd"/>
+      <w:r>
+        <w:t xml:space="preserve"> about update/remove. In the code they send one list, one key, one value. Disregard the given list and iterate thorough all the list of the db. in the article they send an array of each… So the question is whether the user should iterate with a </w:t>
+      </w:r>
+      <w:proofErr w:type="spellStart"/>
+      <w:r>
+        <w:t>for</w:t>
+      </w:r>
+      <w:proofErr w:type="spellEnd"/>
+      <w:r>
+        <w:t xml:space="preserve"> and call the function, or should the function do that.</w:t>
       </w:r>
     </w:p>
     <w:p>
@@ -649,7 +1237,15 @@
         </w:numPr>
       </w:pPr>
       <w:r>
-        <w:t>In the article for update and remove why is max_lists needed? Doesn’t size suffice?</w:t>
+        <w:t xml:space="preserve">In the article for update and remove why is </w:t>
+      </w:r>
+      <w:proofErr w:type="spellStart"/>
+      <w:r>
+        <w:t>max_lists</w:t>
+      </w:r>
+      <w:proofErr w:type="spellEnd"/>
+      <w:r>
+        <w:t xml:space="preserve"> needed? Doesn’t size suffice?</w:t>
       </w:r>
     </w:p>
     <w:p>
@@ -661,7 +1257,31 @@
         </w:numPr>
       </w:pPr>
       <w:r>
-        <w:t>Make sure the DB that holds L-Leaplist has Leapslist and update/remove. And each lepalist hold functions to lookup and range queries.</w:t>
+        <w:t>Make sure the DB that holds L-</w:t>
+      </w:r>
+      <w:proofErr w:type="spellStart"/>
+      <w:r>
+        <w:t>Leaplist</w:t>
+      </w:r>
+      <w:proofErr w:type="spellEnd"/>
+      <w:r>
+        <w:t xml:space="preserve"> has </w:t>
+      </w:r>
+      <w:proofErr w:type="spellStart"/>
+      <w:r>
+        <w:t>Leapslist</w:t>
+      </w:r>
+      <w:proofErr w:type="spellEnd"/>
+      <w:r>
+        <w:t xml:space="preserve"> and update/remove. And each </w:t>
+      </w:r>
+      <w:proofErr w:type="spellStart"/>
+      <w:r>
+        <w:t>lepalist</w:t>
+      </w:r>
+      <w:proofErr w:type="spellEnd"/>
+      <w:r>
+        <w:t xml:space="preserve"> hold functions to lookup and range queries.</w:t>
       </w:r>
     </w:p>
     <w:p>
@@ -1172,6 +1792,36 @@
       <w:ind w:left="720"/>
       <w:contextualSpacing/>
     </w:pPr>
+  </w:style>
+  <w:style w:type="paragraph" w:styleId="a4">
+    <w:name w:val="Balloon Text"/>
+    <w:basedOn w:val="a"/>
+    <w:link w:val="a5"/>
+    <w:uiPriority w:val="99"/>
+    <w:semiHidden/>
+    <w:unhideWhenUsed/>
+    <w:rsid w:val="0080494B"/>
+    <w:pPr>
+      <w:spacing w:after="0" w:line="240" w:lineRule="auto"/>
+    </w:pPr>
+    <w:rPr>
+      <w:rFonts w:ascii="Tahoma" w:hAnsi="Tahoma" w:cs="Tahoma"/>
+      <w:sz w:val="16"/>
+      <w:szCs w:val="16"/>
+    </w:rPr>
+  </w:style>
+  <w:style w:type="character" w:customStyle="1" w:styleId="a5">
+    <w:name w:val="טקסט בלונים תו"/>
+    <w:basedOn w:val="a0"/>
+    <w:link w:val="a4"/>
+    <w:uiPriority w:val="99"/>
+    <w:semiHidden/>
+    <w:rsid w:val="0080494B"/>
+    <w:rPr>
+      <w:rFonts w:ascii="Tahoma" w:hAnsi="Tahoma" w:cs="Tahoma"/>
+      <w:sz w:val="16"/>
+      <w:szCs w:val="16"/>
+    </w:rPr>
   </w:style>
 </w:styles>
 </file>

</xml_diff>

<commit_message>
C Grained  - partial
</commit_message>
<xml_diff>
--- a/Workshop Leaplist Todo.docx
+++ b/Workshop Leaplist Todo.docx
@@ -1103,19 +1103,72 @@
     <w:p>
       <w:pPr>
         <w:pStyle w:val="a3"/>
-      </w:pPr>
-    </w:p>
-    <w:p>
-      <w:pPr>
-        <w:pStyle w:val="a3"/>
-      </w:pPr>
-    </w:p>
-    <w:p>
-      <w:pPr>
-        <w:pStyle w:val="a3"/>
+        <w:numPr>
+          <w:ilvl w:val="0"/>
+          <w:numId w:val="1"/>
+        </w:numPr>
+      </w:pPr>
+      <w:r>
+        <w:t xml:space="preserve">RTM on c code. should move loop outside of transaction on remove &amp; RQ. It's already out on update. Check if it can be maybe move into update and then improved in 4th implementation . </w:t>
+      </w:r>
+    </w:p>
+    <w:p>
+      <w:pPr>
+        <w:pStyle w:val="a3"/>
+        <w:numPr>
+          <w:ilvl w:val="0"/>
+          <w:numId w:val="1"/>
+        </w:numPr>
       </w:pPr>
       <w:r>
         <w:lastRenderedPageBreak/>
+        <w:t xml:space="preserve">Grained - lock </w:t>
+      </w:r>
+      <w:r>
+        <w:rPr>
+          <w:rFonts w:ascii="Consolas" w:hAnsi="Consolas" w:cs="Consolas"/>
+          <w:color w:val="000000"/>
+          <w:sz w:val="20"/>
+          <w:szCs w:val="20"/>
+        </w:rPr>
+        <w:t xml:space="preserve">c : </w:t>
+      </w:r>
+      <w:proofErr w:type="spellStart"/>
+      <w:r>
+        <w:rPr>
+          <w:rFonts w:ascii="Consolas" w:hAnsi="Consolas" w:cs="Consolas"/>
+          <w:color w:val="000000"/>
+          <w:sz w:val="20"/>
+          <w:szCs w:val="20"/>
+        </w:rPr>
+        <w:t>lastLockedNode</w:t>
+      </w:r>
+      <w:proofErr w:type="spellEnd"/>
+      <w:r>
+        <w:rPr>
+          <w:rFonts w:ascii="Consolas" w:hAnsi="Consolas" w:cs="Consolas"/>
+          <w:color w:val="000000"/>
+          <w:sz w:val="20"/>
+          <w:szCs w:val="20"/>
+        </w:rPr>
+        <w:t xml:space="preserve"> not used</w:t>
+      </w:r>
+    </w:p>
+    <w:p>
+      <w:pPr>
+        <w:pStyle w:val="a3"/>
+      </w:pPr>
+    </w:p>
+    <w:p>
+      <w:pPr>
+        <w:pStyle w:val="a3"/>
+      </w:pPr>
+    </w:p>
+    <w:p>
+      <w:pPr>
+        <w:pStyle w:val="a3"/>
+      </w:pPr>
+      <w:r>
         <w:t xml:space="preserve">Explanation of how </w:t>
       </w:r>
       <w:proofErr w:type="spellStart"/>

</xml_diff>

<commit_message>
change build xml to build into bin
</commit_message>
<xml_diff>
--- a/Workshop Leaplist Todo.docx
+++ b/Workshop Leaplist Todo.docx
@@ -1,8 +1,10 @@
 
 <file path=word/document.xml><?xml version="1.0" encoding="utf-8"?>
-<w:document xmlns:ve="http://schemas.openxmlformats.org/markup-compatibility/2006" xmlns:o="urn:schemas-microsoft-com:office:office" xmlns:r="http://schemas.openxmlformats.org/officeDocument/2006/relationships" xmlns:m="http://schemas.openxmlformats.org/officeDocument/2006/math" xmlns:v="urn:schemas-microsoft-com:vml" xmlns:wp="http://schemas.openxmlformats.org/drawingml/2006/wordprocessingDrawing" xmlns:w10="urn:schemas-microsoft-com:office:word" xmlns:w="http://schemas.openxmlformats.org/wordprocessingml/2006/main" xmlns:wne="http://schemas.microsoft.com/office/word/2006/wordml">
+<w:document xmlns:wpc="http://schemas.microsoft.com/office/word/2010/wordprocessingCanvas" xmlns:mc="http://schemas.openxmlformats.org/markup-compatibility/2006" xmlns:o="urn:schemas-microsoft-com:office:office" xmlns:r="http://schemas.openxmlformats.org/officeDocument/2006/relationships" xmlns:m="http://schemas.openxmlformats.org/officeDocument/2006/math" xmlns:v="urn:schemas-microsoft-com:vml" xmlns:wp14="http://schemas.microsoft.com/office/word/2010/wordprocessingDrawing" xmlns:wp="http://schemas.openxmlformats.org/drawingml/2006/wordprocessingDrawing" xmlns:w10="urn:schemas-microsoft-com:office:word" xmlns:w="http://schemas.openxmlformats.org/wordprocessingml/2006/main" xmlns:w14="http://schemas.microsoft.com/office/word/2010/wordml" xmlns:wpg="http://schemas.microsoft.com/office/word/2010/wordprocessingGroup" xmlns:wpi="http://schemas.microsoft.com/office/word/2010/wordprocessingInk" xmlns:wne="http://schemas.microsoft.com/office/word/2006/wordml" xmlns:wps="http://schemas.microsoft.com/office/word/2010/wordprocessingShape" mc:Ignorable="w14 wp14">
   <w:body>
     <w:p>
+      <w:bookmarkStart w:id="0" w:name="_GoBack"/>
+      <w:bookmarkEnd w:id="0"/>
       <w:r>
         <w:t xml:space="preserve">Workshop </w:t>
       </w:r>
@@ -23,7 +25,7 @@
     <w:p/>
     <w:p>
       <w:pPr>
-        <w:pStyle w:val="a3"/>
+        <w:pStyle w:val="ListParagraph"/>
         <w:numPr>
           <w:ilvl w:val="0"/>
           <w:numId w:val="1"/>
@@ -72,12 +74,20 @@
         <w:t xml:space="preserve"> </w:t>
       </w:r>
       <w:r>
-        <w:t>Range queries – the interface in the code states that it only traverses the structure. It doesn’t return a range of requested values. We understand that for benchmarking purposes there’s not really a difference, since from that point on it’s one threaded code.</w:t>
-      </w:r>
-    </w:p>
-    <w:p>
-      <w:pPr>
-        <w:pStyle w:val="a3"/>
+        <w:t xml:space="preserve">Range queries – the interface in the code states that it only traverses the structure. It doesn’t return a range of requested values. We understand that for benchmarking purposes there’s not really a difference, since from that point on </w:t>
+      </w:r>
+      <w:proofErr w:type="gramStart"/>
+      <w:r>
+        <w:t>it’s</w:t>
+      </w:r>
+      <w:proofErr w:type="gramEnd"/>
+      <w:r>
+        <w:t xml:space="preserve"> one threaded code.</w:t>
+      </w:r>
+    </w:p>
+    <w:p>
+      <w:pPr>
+        <w:pStyle w:val="ListParagraph"/>
         <w:numPr>
           <w:ilvl w:val="0"/>
           <w:numId w:val="1"/>
@@ -94,7 +104,7 @@
     </w:p>
     <w:p>
       <w:pPr>
-        <w:pStyle w:val="a3"/>
+        <w:pStyle w:val="ListParagraph"/>
         <w:numPr>
           <w:ilvl w:val="0"/>
           <w:numId w:val="1"/>
@@ -107,7 +117,21 @@
         <w:rPr>
           <w:strike/>
         </w:rPr>
-        <w:t xml:space="preserve">Node members : </w:t>
+        <w:t xml:space="preserve">Node </w:t>
+      </w:r>
+      <w:proofErr w:type="gramStart"/>
+      <w:r>
+        <w:rPr>
+          <w:strike/>
+        </w:rPr>
+        <w:t>members :</w:t>
+      </w:r>
+      <w:proofErr w:type="gramEnd"/>
+      <w:r>
+        <w:rPr>
+          <w:strike/>
+        </w:rPr>
+        <w:t xml:space="preserve"> </w:t>
       </w:r>
       <w:proofErr w:type="spellStart"/>
       <w:r>
@@ -121,7 +145,21 @@
         <w:rPr>
           <w:strike/>
         </w:rPr>
-        <w:t xml:space="preserve"> change to long . level to byte.</w:t>
+        <w:t xml:space="preserve"> change to long . </w:t>
+      </w:r>
+      <w:proofErr w:type="gramStart"/>
+      <w:r>
+        <w:rPr>
+          <w:strike/>
+        </w:rPr>
+        <w:t>level</w:t>
+      </w:r>
+      <w:proofErr w:type="gramEnd"/>
+      <w:r>
+        <w:rPr>
+          <w:strike/>
+        </w:rPr>
+        <w:t xml:space="preserve"> to byte.</w:t>
       </w:r>
       <w:r>
         <w:rPr>
@@ -132,7 +170,7 @@
     </w:p>
     <w:p>
       <w:pPr>
-        <w:pStyle w:val="a3"/>
+        <w:pStyle w:val="ListParagraph"/>
         <w:numPr>
           <w:ilvl w:val="0"/>
           <w:numId w:val="1"/>
@@ -144,7 +182,7 @@
     </w:p>
     <w:p>
       <w:pPr>
-        <w:pStyle w:val="a3"/>
+        <w:pStyle w:val="ListParagraph"/>
         <w:numPr>
           <w:ilvl w:val="0"/>
           <w:numId w:val="1"/>
@@ -154,6 +192,7 @@
         </w:rPr>
       </w:pPr>
       <w:proofErr w:type="spellStart"/>
+      <w:proofErr w:type="gramStart"/>
       <w:r>
         <w:rPr>
           <w:strike/>
@@ -165,7 +204,14 @@
         <w:rPr>
           <w:strike/>
         </w:rPr>
-        <w:t xml:space="preserve"> . </w:t>
+        <w:t xml:space="preserve"> .</w:t>
+      </w:r>
+      <w:proofErr w:type="gramEnd"/>
+      <w:r>
+        <w:rPr>
+          <w:strike/>
+        </w:rPr>
+        <w:t xml:space="preserve"> </w:t>
       </w:r>
       <w:proofErr w:type="spellStart"/>
       <w:r>
@@ -218,29 +264,41 @@
     </w:p>
     <w:p>
       <w:pPr>
-        <w:pStyle w:val="a3"/>
+        <w:pStyle w:val="ListParagraph"/>
         <w:numPr>
           <w:ilvl w:val="0"/>
           <w:numId w:val="1"/>
         </w:numPr>
-      </w:pPr>
-      <w:r>
+        <w:rPr>
+          <w:color w:val="FF0000"/>
+          <w:sz w:val="32"/>
+          <w:szCs w:val="32"/>
+        </w:rPr>
+      </w:pPr>
+      <w:r>
+        <w:rPr>
+          <w:color w:val="FF0000"/>
+          <w:sz w:val="32"/>
+          <w:szCs w:val="32"/>
+        </w:rPr>
         <w:t xml:space="preserve">Remove big chunks of code from constructors to functions </w:t>
       </w:r>
     </w:p>
     <w:p>
       <w:pPr>
-        <w:pStyle w:val="a3"/>
+        <w:pStyle w:val="ListParagraph"/>
         <w:numPr>
           <w:ilvl w:val="0"/>
           <w:numId w:val="1"/>
         </w:numPr>
       </w:pPr>
       <w:proofErr w:type="spellStart"/>
+      <w:proofErr w:type="gramStart"/>
       <w:r>
         <w:t>trie_create_from_array</w:t>
       </w:r>
       <w:proofErr w:type="spellEnd"/>
+      <w:proofErr w:type="gramEnd"/>
       <w:r>
         <w:t xml:space="preserve"> in loops why are the variables are </w:t>
       </w:r>
@@ -250,7 +308,15 @@
       </w:r>
       <w:proofErr w:type="spellEnd"/>
       <w:r>
-        <w:t xml:space="preserve"> ? seems like only one thread will run on </w:t>
+        <w:t xml:space="preserve"> ? </w:t>
+      </w:r>
+      <w:proofErr w:type="gramStart"/>
+      <w:r>
+        <w:t>seems</w:t>
+      </w:r>
+      <w:proofErr w:type="gramEnd"/>
+      <w:r>
+        <w:t xml:space="preserve"> like only one thread will run on </w:t>
       </w:r>
       <w:proofErr w:type="spellStart"/>
       <w:r>
@@ -266,27 +332,33 @@
       </w:r>
       <w:proofErr w:type="spellEnd"/>
       <w:r>
-        <w:t xml:space="preserve"> so why volatile . also </w:t>
-      </w:r>
-      <w:proofErr w:type="spellStart"/>
-      <w:r>
-        <w:t>ln</w:t>
-      </w:r>
-      <w:proofErr w:type="spellEnd"/>
-      <w:r>
-        <w:t xml:space="preserve">. 241 in </w:t>
-      </w:r>
-      <w:proofErr w:type="spellStart"/>
+        <w:t xml:space="preserve"> so why volatile . </w:t>
+      </w:r>
+      <w:proofErr w:type="gramStart"/>
+      <w:r>
+        <w:t>also</w:t>
+      </w:r>
+      <w:proofErr w:type="gramEnd"/>
+      <w:r>
+        <w:t xml:space="preserve"> ln. 241 in </w:t>
+      </w:r>
+      <w:proofErr w:type="spellStart"/>
+      <w:proofErr w:type="gramStart"/>
       <w:r>
         <w:t>trie.c</w:t>
       </w:r>
       <w:proofErr w:type="spellEnd"/>
       <w:r>
-        <w:t xml:space="preserve"> , the if could be removed and set outside the loop.</w:t>
+        <w:t xml:space="preserve"> ,</w:t>
+      </w:r>
+      <w:proofErr w:type="gramEnd"/>
+      <w:r>
+        <w:t xml:space="preserve"> the if could be removed and set outside the loop.</w:t>
       </w:r>
       <w:r>
         <w:t xml:space="preserve"> </w:t>
       </w:r>
+      <w:proofErr w:type="gramStart"/>
       <w:r>
         <w:rPr>
           <w:color w:val="FF0000"/>
@@ -297,13 +369,20 @@
         <w:rPr>
           <w:color w:val="FF0000"/>
         </w:rPr>
-        <w:t xml:space="preserve"> : No </w:t>
-      </w:r>
-      <w:proofErr w:type="spellStart"/>
+        <w:t xml:space="preserve"> :</w:t>
+      </w:r>
+      <w:proofErr w:type="gramEnd"/>
       <w:r>
         <w:rPr>
           <w:color w:val="FF0000"/>
         </w:rPr>
+        <w:t xml:space="preserve"> No </w:t>
+      </w:r>
+      <w:proofErr w:type="spellStart"/>
+      <w:r>
+        <w:rPr>
+          <w:color w:val="FF0000"/>
+        </w:rPr>
         <w:t>volitaile</w:t>
       </w:r>
       <w:proofErr w:type="spellEnd"/>
@@ -316,7 +395,7 @@
     </w:p>
     <w:p>
       <w:pPr>
-        <w:pStyle w:val="a3"/>
+        <w:pStyle w:val="ListParagraph"/>
         <w:numPr>
           <w:ilvl w:val="0"/>
           <w:numId w:val="1"/>
@@ -326,6 +405,7 @@
         </w:rPr>
       </w:pPr>
       <w:proofErr w:type="spellStart"/>
+      <w:proofErr w:type="gramStart"/>
       <w:r>
         <w:rPr>
           <w:strike/>
@@ -333,6 +413,7 @@
         <w:t>struct</w:t>
       </w:r>
       <w:proofErr w:type="spellEnd"/>
+      <w:proofErr w:type="gramEnd"/>
       <w:r>
         <w:rPr>
           <w:strike/>
@@ -356,12 +437,13 @@
     </w:p>
     <w:p>
       <w:pPr>
-        <w:pStyle w:val="a3"/>
-        <w:rPr>
-          <w:strike/>
-        </w:rPr>
-      </w:pPr>
-      <w:proofErr w:type="spellStart"/>
+        <w:pStyle w:val="ListParagraph"/>
+        <w:rPr>
+          <w:strike/>
+        </w:rPr>
+      </w:pPr>
+      <w:proofErr w:type="spellStart"/>
+      <w:proofErr w:type="gramStart"/>
       <w:r>
         <w:rPr>
           <w:strike/>
@@ -369,6 +451,7 @@
         <w:t>typedef</w:t>
       </w:r>
       <w:proofErr w:type="spellEnd"/>
+      <w:proofErr w:type="gramEnd"/>
       <w:r>
         <w:rPr>
           <w:strike/>
@@ -392,7 +475,7 @@
     </w:p>
     <w:p>
       <w:pPr>
-        <w:pStyle w:val="a3"/>
+        <w:pStyle w:val="ListParagraph"/>
         <w:rPr>
           <w:strike/>
         </w:rPr>
@@ -402,7 +485,20 @@
           <w:strike/>
         </w:rPr>
         <w:tab/>
-        <w:t xml:space="preserve">unsigned </w:t>
+      </w:r>
+      <w:proofErr w:type="gramStart"/>
+      <w:r>
+        <w:rPr>
+          <w:strike/>
+        </w:rPr>
+        <w:t>unsigned</w:t>
+      </w:r>
+      <w:proofErr w:type="gramEnd"/>
+      <w:r>
+        <w:rPr>
+          <w:strike/>
+        </w:rPr>
+        <w:t xml:space="preserve"> </w:t>
       </w:r>
       <w:proofErr w:type="spellStart"/>
       <w:r>
@@ -435,7 +531,7 @@
     </w:p>
     <w:p>
       <w:pPr>
-        <w:pStyle w:val="a3"/>
+        <w:pStyle w:val="ListParagraph"/>
         <w:rPr>
           <w:strike/>
         </w:rPr>
@@ -445,12 +541,25 @@
           <w:strike/>
         </w:rPr>
         <w:tab/>
-        <w:t>unsigned long prefix : 60;</w:t>
-      </w:r>
-    </w:p>
-    <w:p>
-      <w:pPr>
-        <w:pStyle w:val="a3"/>
+      </w:r>
+      <w:proofErr w:type="gramStart"/>
+      <w:r>
+        <w:rPr>
+          <w:strike/>
+        </w:rPr>
+        <w:t>unsigned</w:t>
+      </w:r>
+      <w:proofErr w:type="gramEnd"/>
+      <w:r>
+        <w:rPr>
+          <w:strike/>
+        </w:rPr>
+        <w:t xml:space="preserve"> long prefix : 60;</w:t>
+      </w:r>
+    </w:p>
+    <w:p>
+      <w:pPr>
+        <w:pStyle w:val="ListParagraph"/>
         <w:rPr>
           <w:strike/>
         </w:rPr>
@@ -478,16 +587,24 @@
     </w:p>
     <w:p>
       <w:pPr>
-        <w:pStyle w:val="a3"/>
-        <w:rPr>
-          <w:strike/>
-        </w:rPr>
-      </w:pPr>
-      <w:r>
-        <w:rPr>
-          <w:strike/>
-        </w:rPr>
-        <w:t>this could take a lot more memory than intended, needs to be changed to unsigned long and unsigned long.</w:t>
+        <w:pStyle w:val="ListParagraph"/>
+        <w:rPr>
+          <w:strike/>
+        </w:rPr>
+      </w:pPr>
+      <w:proofErr w:type="gramStart"/>
+      <w:r>
+        <w:rPr>
+          <w:strike/>
+        </w:rPr>
+        <w:t>this</w:t>
+      </w:r>
+      <w:proofErr w:type="gramEnd"/>
+      <w:r>
+        <w:rPr>
+          <w:strike/>
+        </w:rPr>
+        <w:t xml:space="preserve"> could take a lot more memory than intended, needs to be changed to unsigned long and unsigned long.</w:t>
       </w:r>
       <w:r>
         <w:rPr>
@@ -498,7 +615,7 @@
     </w:p>
     <w:p>
       <w:pPr>
-        <w:pStyle w:val="a3"/>
+        <w:pStyle w:val="ListParagraph"/>
         <w:numPr>
           <w:ilvl w:val="0"/>
           <w:numId w:val="1"/>
@@ -514,6 +631,7 @@
         <w:t xml:space="preserve">New </w:t>
       </w:r>
       <w:proofErr w:type="spellStart"/>
+      <w:proofErr w:type="gramStart"/>
       <w:r>
         <w:rPr>
           <w:strike/>
@@ -525,7 +643,14 @@
         <w:rPr>
           <w:strike/>
         </w:rPr>
-        <w:t xml:space="preserve">() doesn’t initialize </w:t>
+        <w:t>(</w:t>
+      </w:r>
+      <w:proofErr w:type="gramEnd"/>
+      <w:r>
+        <w:rPr>
+          <w:strike/>
+        </w:rPr>
+        <w:t xml:space="preserve">) doesn’t initialize </w:t>
       </w:r>
       <w:proofErr w:type="spellStart"/>
       <w:r>
@@ -544,19 +669,35 @@
     </w:p>
     <w:p>
       <w:pPr>
-        <w:pStyle w:val="a3"/>
+        <w:pStyle w:val="ListParagraph"/>
         <w:numPr>
           <w:ilvl w:val="0"/>
           <w:numId w:val="1"/>
         </w:numPr>
       </w:pPr>
       <w:r>
-        <w:t>Insert – overwrites means that insert always happens. If overwrite = 1 , if an update is required perform the update. if overwrite =0 , if an update is required don’t perform the update.</w:t>
-      </w:r>
-    </w:p>
-    <w:p>
-      <w:pPr>
-        <w:pStyle w:val="a3"/>
+        <w:t xml:space="preserve">Insert – overwrites means that insert always happens. If overwrite = </w:t>
+      </w:r>
+      <w:proofErr w:type="gramStart"/>
+      <w:r>
+        <w:t>1 ,</w:t>
+      </w:r>
+      <w:proofErr w:type="gramEnd"/>
+      <w:r>
+        <w:t xml:space="preserve"> if an update is required perform the update. </w:t>
+      </w:r>
+      <w:proofErr w:type="gramStart"/>
+      <w:r>
+        <w:t>if</w:t>
+      </w:r>
+      <w:proofErr w:type="gramEnd"/>
+      <w:r>
+        <w:t xml:space="preserve"> overwrite =0 , if an update is required don’t perform the update.</w:t>
+      </w:r>
+    </w:p>
+    <w:p>
+      <w:pPr>
+        <w:pStyle w:val="ListParagraph"/>
         <w:numPr>
           <w:ilvl w:val="0"/>
           <w:numId w:val="1"/>
@@ -571,7 +712,23 @@
       </w:r>
       <w:proofErr w:type="spellEnd"/>
       <w:r>
-        <w:t xml:space="preserve"> about update/remove. In the code they send one list, one key, one value.. in the article they send an array of each… So the question is whether the user should iterate with a </w:t>
+        <w:t xml:space="preserve"> about update/remove. In the code they send one list, one key, one value</w:t>
+      </w:r>
+      <w:proofErr w:type="gramStart"/>
+      <w:r>
+        <w:t>..</w:t>
+      </w:r>
+      <w:proofErr w:type="gramEnd"/>
+      <w:r>
+        <w:t xml:space="preserve"> </w:t>
+      </w:r>
+      <w:proofErr w:type="gramStart"/>
+      <w:r>
+        <w:t>in</w:t>
+      </w:r>
+      <w:proofErr w:type="gramEnd"/>
+      <w:r>
+        <w:t xml:space="preserve"> the article they send an array of each… So the question is whether the user should iterate with a </w:t>
       </w:r>
       <w:proofErr w:type="spellStart"/>
       <w:r>
@@ -579,12 +736,20 @@
       </w:r>
       <w:proofErr w:type="spellEnd"/>
       <w:r>
-        <w:t xml:space="preserve"> and call the function , or should the function do that.</w:t>
-      </w:r>
-    </w:p>
-    <w:p>
-      <w:pPr>
-        <w:pStyle w:val="a3"/>
+        <w:t xml:space="preserve"> and call the </w:t>
+      </w:r>
+      <w:proofErr w:type="gramStart"/>
+      <w:r>
+        <w:t>function ,</w:t>
+      </w:r>
+      <w:proofErr w:type="gramEnd"/>
+      <w:r>
+        <w:t xml:space="preserve"> or should the function do that.</w:t>
+      </w:r>
+    </w:p>
+    <w:p>
+      <w:pPr>
+        <w:pStyle w:val="ListParagraph"/>
         <w:numPr>
           <w:ilvl w:val="0"/>
           <w:numId w:val="1"/>
@@ -596,7 +761,7 @@
     </w:p>
     <w:p>
       <w:pPr>
-        <w:pStyle w:val="a3"/>
+        <w:pStyle w:val="ListParagraph"/>
         <w:numPr>
           <w:ilvl w:val="0"/>
           <w:numId w:val="1"/>
@@ -606,17 +771,19 @@
         <w:t xml:space="preserve">Make sure all the </w:t>
       </w:r>
       <w:proofErr w:type="spellStart"/>
+      <w:proofErr w:type="gramStart"/>
       <w:r>
         <w:t>api</w:t>
       </w:r>
       <w:proofErr w:type="spellEnd"/>
+      <w:proofErr w:type="gramEnd"/>
       <w:r>
         <w:t xml:space="preserve"> java functions do increment key by 2 to avoid sentinel.</w:t>
       </w:r>
     </w:p>
     <w:p>
       <w:pPr>
-        <w:pStyle w:val="a3"/>
+        <w:pStyle w:val="ListParagraph"/>
         <w:numPr>
           <w:ilvl w:val="0"/>
           <w:numId w:val="1"/>
@@ -684,7 +851,7 @@
     </w:p>
     <w:p>
       <w:pPr>
-        <w:pStyle w:val="a3"/>
+        <w:pStyle w:val="ListParagraph"/>
         <w:numPr>
           <w:ilvl w:val="0"/>
           <w:numId w:val="1"/>
@@ -707,6 +874,7 @@
         <w:t xml:space="preserve">for example in lock read write and in </w:t>
       </w:r>
       <w:proofErr w:type="spellStart"/>
+      <w:proofErr w:type="gramStart"/>
       <w:r>
         <w:rPr>
           <w:rFonts w:ascii="Consolas" w:hAnsi="Consolas" w:cs="Consolas"/>
@@ -722,7 +890,34 @@
           <w:sz w:val="20"/>
           <w:szCs w:val="20"/>
         </w:rPr>
-        <w:t xml:space="preserve"> . in the </w:t>
+        <w:t xml:space="preserve"> .</w:t>
+      </w:r>
+      <w:proofErr w:type="gramEnd"/>
+      <w:r>
+        <w:rPr>
+          <w:rFonts w:ascii="Consolas" w:hAnsi="Consolas" w:cs="Consolas"/>
+          <w:sz w:val="20"/>
+          <w:szCs w:val="20"/>
+        </w:rPr>
+        <w:t xml:space="preserve"> </w:t>
+      </w:r>
+      <w:proofErr w:type="gramStart"/>
+      <w:r>
+        <w:rPr>
+          <w:rFonts w:ascii="Consolas" w:hAnsi="Consolas" w:cs="Consolas"/>
+          <w:sz w:val="20"/>
+          <w:szCs w:val="20"/>
+        </w:rPr>
+        <w:t>in</w:t>
+      </w:r>
+      <w:proofErr w:type="gramEnd"/>
+      <w:r>
+        <w:rPr>
+          <w:rFonts w:ascii="Consolas" w:hAnsi="Consolas" w:cs="Consolas"/>
+          <w:sz w:val="20"/>
+          <w:szCs w:val="20"/>
+        </w:rPr>
+        <w:t xml:space="preserve"> the </w:t>
       </w:r>
       <w:proofErr w:type="spellStart"/>
       <w:r>
@@ -761,7 +956,7 @@
     </w:p>
     <w:p>
       <w:pPr>
-        <w:pStyle w:val="a3"/>
+        <w:pStyle w:val="ListParagraph"/>
         <w:numPr>
           <w:ilvl w:val="0"/>
           <w:numId w:val="1"/>
@@ -778,7 +973,7 @@
     </w:p>
     <w:p>
       <w:pPr>
-        <w:pStyle w:val="a3"/>
+        <w:pStyle w:val="ListParagraph"/>
         <w:numPr>
           <w:ilvl w:val="0"/>
           <w:numId w:val="1"/>
@@ -790,7 +985,43 @@
           <w:sz w:val="20"/>
           <w:szCs w:val="20"/>
         </w:rPr>
-        <w:t xml:space="preserve">Get unmark to be a utility outside the node . so there won’t be a case where </w:t>
+        <w:t xml:space="preserve">Get unmark to be a utility outside the </w:t>
+      </w:r>
+      <w:proofErr w:type="gramStart"/>
+      <w:r>
+        <w:rPr>
+          <w:rFonts w:ascii="Consolas" w:hAnsi="Consolas" w:cs="Consolas"/>
+          <w:sz w:val="20"/>
+          <w:szCs w:val="20"/>
+        </w:rPr>
+        <w:t>node .</w:t>
+      </w:r>
+      <w:proofErr w:type="gramEnd"/>
+      <w:r>
+        <w:rPr>
+          <w:rFonts w:ascii="Consolas" w:hAnsi="Consolas" w:cs="Consolas"/>
+          <w:sz w:val="20"/>
+          <w:szCs w:val="20"/>
+        </w:rPr>
+        <w:t xml:space="preserve"> </w:t>
+      </w:r>
+      <w:proofErr w:type="gramStart"/>
+      <w:r>
+        <w:rPr>
+          <w:rFonts w:ascii="Consolas" w:hAnsi="Consolas" w:cs="Consolas"/>
+          <w:sz w:val="20"/>
+          <w:szCs w:val="20"/>
+        </w:rPr>
+        <w:t>so</w:t>
+      </w:r>
+      <w:proofErr w:type="gramEnd"/>
+      <w:r>
+        <w:rPr>
+          <w:rFonts w:ascii="Consolas" w:hAnsi="Consolas" w:cs="Consolas"/>
+          <w:sz w:val="20"/>
+          <w:szCs w:val="20"/>
+        </w:rPr>
+        <w:t xml:space="preserve"> there won’t be a case where </w:t>
       </w:r>
       <w:proofErr w:type="spellStart"/>
       <w:r>
@@ -826,12 +1057,30 @@
           <w:sz w:val="20"/>
           <w:szCs w:val="20"/>
         </w:rPr>
-        <w:t>.. also when unmarking make sure isn’t null.</w:t>
-      </w:r>
-    </w:p>
-    <w:p>
-      <w:pPr>
-        <w:pStyle w:val="a3"/>
+        <w:t xml:space="preserve">.. </w:t>
+      </w:r>
+      <w:proofErr w:type="gramStart"/>
+      <w:r>
+        <w:rPr>
+          <w:rFonts w:ascii="Consolas" w:hAnsi="Consolas" w:cs="Consolas"/>
+          <w:sz w:val="20"/>
+          <w:szCs w:val="20"/>
+        </w:rPr>
+        <w:t>also</w:t>
+      </w:r>
+      <w:proofErr w:type="gramEnd"/>
+      <w:r>
+        <w:rPr>
+          <w:rFonts w:ascii="Consolas" w:hAnsi="Consolas" w:cs="Consolas"/>
+          <w:sz w:val="20"/>
+          <w:szCs w:val="20"/>
+        </w:rPr>
+        <w:t xml:space="preserve"> when unmarking make sure isn’t null.</w:t>
+      </w:r>
+    </w:p>
+    <w:p>
+      <w:pPr>
+        <w:pStyle w:val="ListParagraph"/>
         <w:numPr>
           <w:ilvl w:val="0"/>
           <w:numId w:val="1"/>
@@ -844,7 +1093,43 @@
           <w:szCs w:val="20"/>
         </w:rPr>
         <w:lastRenderedPageBreak/>
-        <w:t xml:space="preserve">Check why 7 isn’t removing . and 90 is </w:t>
+        <w:t xml:space="preserve">Check why 7 isn’t </w:t>
+      </w:r>
+      <w:proofErr w:type="gramStart"/>
+      <w:r>
+        <w:rPr>
+          <w:rFonts w:ascii="Consolas" w:hAnsi="Consolas" w:cs="Consolas"/>
+          <w:sz w:val="20"/>
+          <w:szCs w:val="20"/>
+        </w:rPr>
+        <w:t>removing .</w:t>
+      </w:r>
+      <w:proofErr w:type="gramEnd"/>
+      <w:r>
+        <w:rPr>
+          <w:rFonts w:ascii="Consolas" w:hAnsi="Consolas" w:cs="Consolas"/>
+          <w:sz w:val="20"/>
+          <w:szCs w:val="20"/>
+        </w:rPr>
+        <w:t xml:space="preserve"> </w:t>
+      </w:r>
+      <w:proofErr w:type="gramStart"/>
+      <w:r>
+        <w:rPr>
+          <w:rFonts w:ascii="Consolas" w:hAnsi="Consolas" w:cs="Consolas"/>
+          <w:sz w:val="20"/>
+          <w:szCs w:val="20"/>
+        </w:rPr>
+        <w:t>and</w:t>
+      </w:r>
+      <w:proofErr w:type="gramEnd"/>
+      <w:r>
+        <w:rPr>
+          <w:rFonts w:ascii="Consolas" w:hAnsi="Consolas" w:cs="Consolas"/>
+          <w:sz w:val="20"/>
+          <w:szCs w:val="20"/>
+        </w:rPr>
+        <w:t xml:space="preserve"> 90 is </w:t>
       </w:r>
       <w:proofErr w:type="spellStart"/>
       <w:r>
@@ -898,149 +1183,169 @@
           <w:sz w:val="20"/>
           <w:szCs w:val="20"/>
         </w:rPr>
-        <w:t xml:space="preserve"> gets count 0</w:t>
-      </w:r>
-      <w:bookmarkStart w:id="0" w:name="_GoBack"/>
-      <w:bookmarkEnd w:id="0"/>
-      <w:r>
-        <w:rPr>
-          <w:rFonts w:ascii="Consolas" w:hAnsi="Consolas" w:cs="Consolas"/>
-          <w:sz w:val="20"/>
-          <w:szCs w:val="20"/>
-        </w:rPr>
+        <w:t xml:space="preserve"> gets count 0 </w:t>
+      </w:r>
+    </w:p>
+    <w:p>
+      <w:pPr>
+        <w:pStyle w:val="ListParagraph"/>
+        <w:numPr>
+          <w:ilvl w:val="0"/>
+          <w:numId w:val="1"/>
+        </w:numPr>
+      </w:pPr>
+      <w:r>
+        <w:rPr>
+          <w:rFonts w:ascii="Consolas" w:hAnsi="Consolas" w:cs="Consolas"/>
+          <w:color w:val="FF0000"/>
+          <w:sz w:val="20"/>
+          <w:szCs w:val="20"/>
+        </w:rPr>
+        <w:t xml:space="preserve">Bug - </w:t>
+      </w:r>
+      <w:proofErr w:type="gramStart"/>
+      <w:r>
+        <w:t>when  a</w:t>
+      </w:r>
+      <w:proofErr w:type="gramEnd"/>
+      <w:r>
+        <w:t xml:space="preserve"> node need to be merged , if for example we have 3 node : empty, 1, 2 &amp; 3. Removing 1 will cause. </w:t>
+      </w:r>
+      <w:proofErr w:type="spellStart"/>
+      <w:proofErr w:type="gramStart"/>
+      <w:r>
+        <w:t>empty,</w:t>
+      </w:r>
+      <w:proofErr w:type="gramEnd"/>
+      <w:r>
+        <w:t>empty</w:t>
+      </w:r>
+      <w:proofErr w:type="spellEnd"/>
+      <w:r>
+        <w:t>, 2&amp;3.</w:t>
+      </w:r>
+    </w:p>
+    <w:p>
+      <w:pPr>
+        <w:pStyle w:val="ListParagraph"/>
+        <w:numPr>
+          <w:ilvl w:val="0"/>
+          <w:numId w:val="1"/>
+        </w:numPr>
+      </w:pPr>
+      <w:r>
+        <w:t xml:space="preserve">Buggy implementation in </w:t>
+      </w:r>
+      <w:proofErr w:type="spellStart"/>
+      <w:r>
+        <w:t>c++</w:t>
+      </w:r>
+      <w:proofErr w:type="spellEnd"/>
+      <w:r>
+        <w:t xml:space="preserve"> vs </w:t>
+      </w:r>
+      <w:proofErr w:type="gramStart"/>
+      <w:r>
+        <w:t>article  compliant</w:t>
+      </w:r>
+      <w:proofErr w:type="gramEnd"/>
+      <w:r>
+        <w:t xml:space="preserve"> code (ours)  . Do we need to change </w:t>
+      </w:r>
+      <w:proofErr w:type="spellStart"/>
+      <w:r>
+        <w:t>c++</w:t>
+      </w:r>
+      <w:proofErr w:type="spellEnd"/>
+      <w:r>
+        <w:t xml:space="preserve"> code? Also Lock general in our case vs read/write in the C++ code </w:t>
+      </w:r>
+    </w:p>
+    <w:p>
+      <w:pPr>
+        <w:pStyle w:val="ListParagraph"/>
+        <w:numPr>
+          <w:ilvl w:val="0"/>
+          <w:numId w:val="1"/>
+        </w:numPr>
+      </w:pPr>
+      <w:proofErr w:type="gramStart"/>
+      <w:r>
+        <w:t>Notice :</w:t>
+      </w:r>
+      <w:proofErr w:type="gramEnd"/>
+      <w:r>
+        <w:t xml:space="preserve"> update only of key in a full node will cause a split ( when it doesn't really have to ), how bad is it when there are 300 keys in a node? </w:t>
+      </w:r>
+    </w:p>
+    <w:p>
+      <w:pPr>
+        <w:pStyle w:val="ListParagraph"/>
+        <w:numPr>
+          <w:ilvl w:val="0"/>
+          <w:numId w:val="1"/>
+        </w:numPr>
+      </w:pPr>
+      <w:proofErr w:type="gramStart"/>
+      <w:r>
+        <w:t>Question :</w:t>
+      </w:r>
+      <w:proofErr w:type="gramEnd"/>
+      <w:r>
+        <w:t xml:space="preserve"> How to test functionality on multi threaded </w:t>
+      </w:r>
+      <w:r>
+        <w:t xml:space="preserve">environment? </w:t>
+      </w:r>
+      <w:proofErr w:type="gramStart"/>
+      <w:r>
+        <w:t>are</w:t>
+      </w:r>
+      <w:proofErr w:type="gramEnd"/>
+      <w:r>
+        <w:t xml:space="preserve"> we supposed to enter 300 v</w:t>
+      </w:r>
+      <w:r>
+        <w:t>alues and know what to expect?</w:t>
+      </w:r>
+    </w:p>
+    <w:p>
+      <w:pPr>
+        <w:pStyle w:val="ListParagraph"/>
+        <w:numPr>
+          <w:ilvl w:val="0"/>
+          <w:numId w:val="1"/>
+        </w:numPr>
+      </w:pPr>
+      <w:r>
+        <w:t>Do need low</w:t>
+      </w:r>
+      <w:proofErr w:type="gramStart"/>
+      <w:r>
+        <w:t>?,</w:t>
+      </w:r>
+      <w:proofErr w:type="gramEnd"/>
+      <w:r>
+        <w:t xml:space="preserve"> because their </w:t>
+      </w:r>
+      <w:r>
         <w:t xml:space="preserve"> </w:t>
       </w:r>
-    </w:p>
-    <w:p>
-      <w:pPr>
-        <w:pStyle w:val="a3"/>
-        <w:numPr>
-          <w:ilvl w:val="0"/>
-          <w:numId w:val="1"/>
-        </w:numPr>
-      </w:pPr>
-      <w:r>
-        <w:rPr>
-          <w:rFonts w:ascii="Consolas" w:hAnsi="Consolas" w:cs="Consolas"/>
-          <w:color w:val="FF0000"/>
-          <w:sz w:val="20"/>
-          <w:szCs w:val="20"/>
-        </w:rPr>
-        <w:t xml:space="preserve">Bug - </w:t>
-      </w:r>
-      <w:r>
-        <w:t xml:space="preserve">when  a node need to be merged , if for example we have 3 node : empty, 1, 2 &amp; 3. Removing 1 will cause. </w:t>
-      </w:r>
-      <w:proofErr w:type="spellStart"/>
-      <w:r>
-        <w:t>empty,empty</w:t>
-      </w:r>
-      <w:proofErr w:type="spellEnd"/>
-      <w:r>
-        <w:t>, 2&amp;3.</w:t>
-      </w:r>
-    </w:p>
-    <w:p>
-      <w:pPr>
-        <w:pStyle w:val="a3"/>
-        <w:numPr>
-          <w:ilvl w:val="0"/>
-          <w:numId w:val="1"/>
-        </w:numPr>
-      </w:pPr>
-      <w:r>
-        <w:t xml:space="preserve">Buggy implementation in </w:t>
-      </w:r>
-      <w:proofErr w:type="spellStart"/>
-      <w:r>
-        <w:t>c++</w:t>
-      </w:r>
-      <w:proofErr w:type="spellEnd"/>
-      <w:r>
-        <w:t xml:space="preserve"> </w:t>
-      </w:r>
-      <w:proofErr w:type="spellStart"/>
-      <w:r>
-        <w:t>vs</w:t>
-      </w:r>
-      <w:proofErr w:type="spellEnd"/>
-      <w:r>
-        <w:t xml:space="preserve"> article  compliant code (ours)  . Do we need to change </w:t>
-      </w:r>
-      <w:proofErr w:type="spellStart"/>
-      <w:r>
-        <w:t>c++</w:t>
-      </w:r>
-      <w:proofErr w:type="spellEnd"/>
-      <w:r>
-        <w:t xml:space="preserve"> code? Also Lock general in our case </w:t>
-      </w:r>
-      <w:proofErr w:type="spellStart"/>
-      <w:r>
-        <w:t>vs</w:t>
-      </w:r>
-      <w:proofErr w:type="spellEnd"/>
-      <w:r>
-        <w:t xml:space="preserve"> read/write in the C++ code </w:t>
-      </w:r>
-    </w:p>
-    <w:p>
-      <w:pPr>
-        <w:pStyle w:val="a3"/>
-        <w:numPr>
-          <w:ilvl w:val="0"/>
-          <w:numId w:val="1"/>
-        </w:numPr>
-      </w:pPr>
-      <w:r>
-        <w:t xml:space="preserve">Notice : update only of key in a full node will cause a split ( when it doesn't really have to ), how bad is it when there are 300 keys in a node? </w:t>
-      </w:r>
-    </w:p>
-    <w:p>
-      <w:pPr>
-        <w:pStyle w:val="a3"/>
-        <w:numPr>
-          <w:ilvl w:val="0"/>
-          <w:numId w:val="1"/>
-        </w:numPr>
-      </w:pPr>
-      <w:r>
-        <w:t xml:space="preserve">Question : How to test functionality on multi threaded </w:t>
-      </w:r>
-      <w:r>
-        <w:t xml:space="preserve">environment? </w:t>
-      </w:r>
-      <w:r>
-        <w:t>are we supposed to enter 300 v</w:t>
-      </w:r>
-      <w:r>
-        <w:t>alues and know what to expect?</w:t>
-      </w:r>
-    </w:p>
-    <w:p>
-      <w:pPr>
-        <w:pStyle w:val="a3"/>
-        <w:numPr>
-          <w:ilvl w:val="0"/>
-          <w:numId w:val="1"/>
-        </w:numPr>
-      </w:pPr>
-      <w:r>
-        <w:t>Do need low</w:t>
-      </w:r>
-      <w:r>
-        <w:t xml:space="preserve">?, because their </w:t>
-      </w:r>
-      <w:r>
-        <w:t xml:space="preserve"> </w:t>
-      </w:r>
-      <w:r>
-        <w:t xml:space="preserve"> code doesn't always set the low value.. and then it's redundant.</w:t>
-      </w:r>
-    </w:p>
-    <w:p>
-      <w:pPr>
-        <w:pStyle w:val="a3"/>
+      <w:r>
+        <w:t xml:space="preserve"> code doesn't always set the low value.. </w:t>
+      </w:r>
+      <w:proofErr w:type="gramStart"/>
+      <w:r>
+        <w:t>and</w:t>
+      </w:r>
+      <w:proofErr w:type="gramEnd"/>
+      <w:r>
+        <w:t xml:space="preserve"> then it's redundant.</w:t>
+      </w:r>
+    </w:p>
+    <w:p>
+      <w:pPr>
+        <w:pStyle w:val="ListParagraph"/>
         <w:numPr>
           <w:ilvl w:val="0"/>
           <w:numId w:val="1"/>
@@ -1071,7 +1376,7 @@
                     </pic:cNvPicPr>
                   </pic:nvPicPr>
                   <pic:blipFill>
-                    <a:blip r:embed="rId5" cstate="print"/>
+                    <a:blip r:embed="rId6" cstate="print"/>
                     <a:srcRect/>
                     <a:stretch>
                       <a:fillRect/>
@@ -1102,19 +1407,35 @@
     </w:p>
     <w:p>
       <w:pPr>
-        <w:pStyle w:val="a3"/>
+        <w:pStyle w:val="ListParagraph"/>
         <w:numPr>
           <w:ilvl w:val="0"/>
           <w:numId w:val="1"/>
         </w:numPr>
       </w:pPr>
       <w:r>
-        <w:t xml:space="preserve">RTM on c code. should move loop outside of transaction on remove &amp; RQ. It's already out on update. Check if it can be maybe move into update and then improved in 4th implementation . </w:t>
-      </w:r>
-    </w:p>
-    <w:p>
-      <w:pPr>
-        <w:pStyle w:val="a3"/>
+        <w:t xml:space="preserve">RTM on c code. </w:t>
+      </w:r>
+      <w:proofErr w:type="gramStart"/>
+      <w:r>
+        <w:t>should</w:t>
+      </w:r>
+      <w:proofErr w:type="gramEnd"/>
+      <w:r>
+        <w:t xml:space="preserve"> move loop outside of transaction on remove &amp; RQ. It's already out on update. Check if it can be maybe move into update and then improved in 4th </w:t>
+      </w:r>
+      <w:proofErr w:type="gramStart"/>
+      <w:r>
+        <w:t>implementation .</w:t>
+      </w:r>
+      <w:proofErr w:type="gramEnd"/>
+      <w:r>
+        <w:t xml:space="preserve"> </w:t>
+      </w:r>
+    </w:p>
+    <w:p>
+      <w:pPr>
+        <w:pStyle w:val="ListParagraph"/>
         <w:numPr>
           <w:ilvl w:val="0"/>
           <w:numId w:val="1"/>
@@ -1156,17 +1477,17 @@
     </w:p>
     <w:p>
       <w:pPr>
-        <w:pStyle w:val="a3"/>
-      </w:pPr>
-    </w:p>
-    <w:p>
-      <w:pPr>
-        <w:pStyle w:val="a3"/>
-      </w:pPr>
-    </w:p>
-    <w:p>
-      <w:pPr>
-        <w:pStyle w:val="a3"/>
+        <w:pStyle w:val="ListParagraph"/>
+      </w:pPr>
+    </w:p>
+    <w:p>
+      <w:pPr>
+        <w:pStyle w:val="ListParagraph"/>
+      </w:pPr>
+    </w:p>
+    <w:p>
+      <w:pPr>
+        <w:pStyle w:val="ListParagraph"/>
       </w:pPr>
       <w:r>
         <w:t xml:space="preserve">Explanation of how </w:t>
@@ -1182,7 +1503,7 @@
     </w:p>
     <w:p>
       <w:pPr>
-        <w:pStyle w:val="a3"/>
+        <w:pStyle w:val="ListParagraph"/>
       </w:pPr>
       <w:r>
         <w:t xml:space="preserve">Building a </w:t>
@@ -1193,12 +1514,17 @@
       </w:r>
       <w:proofErr w:type="spellEnd"/>
       <w:r>
-        <w:t xml:space="preserve"> from a given array :</w:t>
-      </w:r>
-    </w:p>
-    <w:p>
-      <w:pPr>
-        <w:pStyle w:val="a3"/>
+        <w:t xml:space="preserve"> from a given </w:t>
+      </w:r>
+      <w:proofErr w:type="gramStart"/>
+      <w:r>
+        <w:t>array :</w:t>
+      </w:r>
+      <w:proofErr w:type="gramEnd"/>
+    </w:p>
+    <w:p>
+      <w:pPr>
+        <w:pStyle w:val="ListParagraph"/>
       </w:pPr>
       <w:r>
         <w:t xml:space="preserve">The </w:t>
@@ -1214,7 +1540,7 @@
     </w:p>
     <w:p>
       <w:pPr>
-        <w:pStyle w:val="a3"/>
+        <w:pStyle w:val="ListParagraph"/>
       </w:pPr>
       <w:r>
         <w:t>With one exception , when there’s a total number of digits which is odd, the upmost layer will containing 16 nodes (as opposed to normally 256) to represent 16 hex possibilities of one digit.</w:t>
@@ -1222,26 +1548,43 @@
     </w:p>
     <w:p>
       <w:pPr>
-        <w:pStyle w:val="a3"/>
-      </w:pPr>
-      <w:r>
-        <w:t>Prefix is the Most significant joint hex digits . when it’s 14 it means we have only 2 hexes that’s why 256 nodes are create. 15 and we have only 1 hex that’s different, thus we create 16 nodes.</w:t>
-      </w:r>
-    </w:p>
-    <w:p>
-      <w:pPr>
-        <w:pStyle w:val="a3"/>
-      </w:pPr>
-    </w:p>
-    <w:p>
-      <w:pPr>
-        <w:pStyle w:val="a3"/>
-      </w:pPr>
-    </w:p>
-    <w:p>
-      <w:pPr>
-        <w:pStyle w:val="a3"/>
-      </w:pPr>
+        <w:pStyle w:val="ListParagraph"/>
+      </w:pPr>
+      <w:r>
+        <w:t xml:space="preserve">Prefix is the Most significant joint hex </w:t>
+      </w:r>
+      <w:proofErr w:type="gramStart"/>
+      <w:r>
+        <w:t>digits .</w:t>
+      </w:r>
+      <w:proofErr w:type="gramEnd"/>
+      <w:r>
+        <w:t xml:space="preserve"> </w:t>
+      </w:r>
+      <w:proofErr w:type="gramStart"/>
+      <w:r>
+        <w:t>when</w:t>
+      </w:r>
+      <w:proofErr w:type="gramEnd"/>
+      <w:r>
+        <w:t xml:space="preserve"> it’s 14 it means we have only 2 hexes that’s why 256 nodes are create. 15 and we have only 1 hex that’s different, thus we create 16 nodes.</w:t>
+      </w:r>
+    </w:p>
+    <w:p>
+      <w:pPr>
+        <w:pStyle w:val="ListParagraph"/>
+      </w:pPr>
+    </w:p>
+    <w:p>
+      <w:pPr>
+        <w:pStyle w:val="ListParagraph"/>
+      </w:pPr>
+    </w:p>
+    <w:p>
+      <w:pPr>
+        <w:pStyle w:val="ListParagraph"/>
+      </w:pPr>
+      <w:proofErr w:type="gramStart"/>
       <w:r>
         <w:rPr>
           <w:b/>
@@ -1250,12 +1593,16 @@
         <w:t>Questions</w:t>
       </w:r>
       <w:r>
-        <w:t xml:space="preserve"> : </w:t>
-      </w:r>
-    </w:p>
-    <w:p>
-      <w:pPr>
-        <w:pStyle w:val="a3"/>
+        <w:t xml:space="preserve"> :</w:t>
+      </w:r>
+      <w:proofErr w:type="gramEnd"/>
+      <w:r>
+        <w:t xml:space="preserve"> </w:t>
+      </w:r>
+    </w:p>
+    <w:p>
+      <w:pPr>
+        <w:pStyle w:val="ListParagraph"/>
         <w:numPr>
           <w:ilvl w:val="0"/>
           <w:numId w:val="3"/>
@@ -1270,20 +1617,33 @@
       </w:r>
       <w:proofErr w:type="spellEnd"/>
       <w:r>
-        <w:t xml:space="preserve"> about update/remove. In the code they send one list, one key, one value. Disregard the given list and iterate thorough all the list of the db. in the article they send an array of each… So the question is whether the user should iterate with a </w:t>
+        <w:t xml:space="preserve"> about update/remove. In the code they send one list, one key, one value. Disregard the given list and iterate thorough all the list of the db. </w:t>
+      </w:r>
+      <w:proofErr w:type="gramStart"/>
+      <w:r>
+        <w:t>in</w:t>
+      </w:r>
+      <w:proofErr w:type="gramEnd"/>
+      <w:r>
+        <w:t xml:space="preserve"> the article they send an array of each… So the question is whether the user should iterate with </w:t>
+      </w:r>
+      <w:proofErr w:type="gramStart"/>
+      <w:r>
+        <w:t xml:space="preserve">a </w:t>
       </w:r>
       <w:proofErr w:type="spellStart"/>
       <w:r>
         <w:t>for</w:t>
       </w:r>
       <w:proofErr w:type="spellEnd"/>
+      <w:proofErr w:type="gramEnd"/>
       <w:r>
         <w:t xml:space="preserve"> and call the function, or should the function do that.</w:t>
       </w:r>
     </w:p>
     <w:p>
       <w:pPr>
-        <w:pStyle w:val="a3"/>
+        <w:pStyle w:val="ListParagraph"/>
         <w:numPr>
           <w:ilvl w:val="0"/>
           <w:numId w:val="3"/>
@@ -1303,7 +1663,7 @@
     </w:p>
     <w:p>
       <w:pPr>
-        <w:pStyle w:val="a3"/>
+        <w:pStyle w:val="ListParagraph"/>
         <w:numPr>
           <w:ilvl w:val="0"/>
           <w:numId w:val="3"/>
@@ -1339,19 +1699,55 @@
     </w:p>
     <w:p>
       <w:pPr>
-        <w:pStyle w:val="a3"/>
+        <w:pStyle w:val="ListParagraph"/>
         <w:numPr>
           <w:ilvl w:val="0"/>
           <w:numId w:val="3"/>
         </w:numPr>
       </w:pPr>
       <w:r>
-        <w:t>Range queries the code does nothing. Goes to low then to high. Doesn’t set and return nothing nowhere.</w:t>
-      </w:r>
-    </w:p>
-    <w:p>
-      <w:pPr>
-        <w:pStyle w:val="a3"/>
+        <w:t xml:space="preserve">Range queries the code does nothing. Goes to low then to high. Doesn’t set and return nothing </w:t>
+      </w:r>
+      <w:proofErr w:type="gramStart"/>
+      <w:r>
+        <w:t>nowhere</w:t>
+      </w:r>
+      <w:proofErr w:type="gramEnd"/>
+      <w:r>
+        <w:t>.</w:t>
+      </w:r>
+    </w:p>
+    <w:p>
+      <w:r>
+        <w:br w:type="page"/>
+      </w:r>
+    </w:p>
+    <w:p>
+      <w:pPr>
+        <w:pStyle w:val="ListParagraph"/>
+        <w:numPr>
+          <w:ilvl w:val="0"/>
+          <w:numId w:val="4"/>
+        </w:numPr>
+        <w:rPr>
+          <w:color w:val="FF0000"/>
+          <w:sz w:val="32"/>
+          <w:szCs w:val="32"/>
+        </w:rPr>
+      </w:pPr>
+      <w:r>
+        <w:rPr>
+          <w:color w:val="FF0000"/>
+          <w:sz w:val="32"/>
+          <w:szCs w:val="32"/>
+        </w:rPr>
+        <w:lastRenderedPageBreak/>
+        <w:t xml:space="preserve">Remove big chunks of code from constructors to functions </w:t>
+      </w:r>
+    </w:p>
+    <w:p>
+      <w:pPr>
+        <w:pStyle w:val="ListParagraph"/>
         <w:ind w:left="1080"/>
       </w:pPr>
     </w:p>
@@ -1366,7 +1762,7 @@
 </file>
 
 <file path=word/numbering.xml><?xml version="1.0" encoding="utf-8"?>
-<w:numbering xmlns:ve="http://schemas.openxmlformats.org/markup-compatibility/2006" xmlns:o="urn:schemas-microsoft-com:office:office" xmlns:r="http://schemas.openxmlformats.org/officeDocument/2006/relationships" xmlns:m="http://schemas.openxmlformats.org/officeDocument/2006/math" xmlns:v="urn:schemas-microsoft-com:vml" xmlns:wp="http://schemas.openxmlformats.org/drawingml/2006/wordprocessingDrawing" xmlns:w10="urn:schemas-microsoft-com:office:word" xmlns:w="http://schemas.openxmlformats.org/wordprocessingml/2006/main" xmlns:wne="http://schemas.microsoft.com/office/word/2006/wordml">
+<w:numbering xmlns:wpc="http://schemas.microsoft.com/office/word/2010/wordprocessingCanvas" xmlns:mc="http://schemas.openxmlformats.org/markup-compatibility/2006" xmlns:o="urn:schemas-microsoft-com:office:office" xmlns:r="http://schemas.openxmlformats.org/officeDocument/2006/relationships" xmlns:m="http://schemas.openxmlformats.org/officeDocument/2006/math" xmlns:v="urn:schemas-microsoft-com:vml" xmlns:wp14="http://schemas.microsoft.com/office/word/2010/wordprocessingDrawing" xmlns:wp="http://schemas.openxmlformats.org/drawingml/2006/wordprocessingDrawing" xmlns:w10="urn:schemas-microsoft-com:office:word" xmlns:w="http://schemas.openxmlformats.org/wordprocessingml/2006/main" xmlns:w14="http://schemas.microsoft.com/office/word/2010/wordml" xmlns:wpg="http://schemas.microsoft.com/office/word/2010/wordprocessingGroup" xmlns:wpi="http://schemas.microsoft.com/office/word/2010/wordprocessingInk" xmlns:wne="http://schemas.microsoft.com/office/word/2006/wordml" xmlns:wps="http://schemas.microsoft.com/office/word/2010/wordprocessingShape" mc:Ignorable="w14 wp14">
   <w:abstractNum w:abstractNumId="0">
     <w:nsid w:val="31A119A1"/>
     <w:multiLevelType w:val="hybridMultilevel"/>
@@ -1546,6 +1942,95 @@
     </w:lvl>
   </w:abstractNum>
   <w:abstractNum w:abstractNumId="2">
+    <w:nsid w:val="393D215D"/>
+    <w:multiLevelType w:val="hybridMultilevel"/>
+    <w:tmpl w:val="FC387A82"/>
+    <w:lvl w:ilvl="0" w:tplc="0409000F">
+      <w:start w:val="1"/>
+      <w:numFmt w:val="decimal"/>
+      <w:lvlText w:val="%1."/>
+      <w:lvlJc w:val="left"/>
+      <w:pPr>
+        <w:ind w:left="720" w:hanging="360"/>
+      </w:pPr>
+      <w:rPr>
+        <w:rFonts w:hint="default"/>
+      </w:rPr>
+    </w:lvl>
+    <w:lvl w:ilvl="1" w:tplc="04090019" w:tentative="1">
+      <w:start w:val="1"/>
+      <w:numFmt w:val="lowerLetter"/>
+      <w:lvlText w:val="%2."/>
+      <w:lvlJc w:val="left"/>
+      <w:pPr>
+        <w:ind w:left="1440" w:hanging="360"/>
+      </w:pPr>
+    </w:lvl>
+    <w:lvl w:ilvl="2" w:tplc="0409001B" w:tentative="1">
+      <w:start w:val="1"/>
+      <w:numFmt w:val="lowerRoman"/>
+      <w:lvlText w:val="%3."/>
+      <w:lvlJc w:val="right"/>
+      <w:pPr>
+        <w:ind w:left="2160" w:hanging="180"/>
+      </w:pPr>
+    </w:lvl>
+    <w:lvl w:ilvl="3" w:tplc="0409000F" w:tentative="1">
+      <w:start w:val="1"/>
+      <w:numFmt w:val="decimal"/>
+      <w:lvlText w:val="%4."/>
+      <w:lvlJc w:val="left"/>
+      <w:pPr>
+        <w:ind w:left="2880" w:hanging="360"/>
+      </w:pPr>
+    </w:lvl>
+    <w:lvl w:ilvl="4" w:tplc="04090019" w:tentative="1">
+      <w:start w:val="1"/>
+      <w:numFmt w:val="lowerLetter"/>
+      <w:lvlText w:val="%5."/>
+      <w:lvlJc w:val="left"/>
+      <w:pPr>
+        <w:ind w:left="3600" w:hanging="360"/>
+      </w:pPr>
+    </w:lvl>
+    <w:lvl w:ilvl="5" w:tplc="0409001B" w:tentative="1">
+      <w:start w:val="1"/>
+      <w:numFmt w:val="lowerRoman"/>
+      <w:lvlText w:val="%6."/>
+      <w:lvlJc w:val="right"/>
+      <w:pPr>
+        <w:ind w:left="4320" w:hanging="180"/>
+      </w:pPr>
+    </w:lvl>
+    <w:lvl w:ilvl="6" w:tplc="0409000F" w:tentative="1">
+      <w:start w:val="1"/>
+      <w:numFmt w:val="decimal"/>
+      <w:lvlText w:val="%7."/>
+      <w:lvlJc w:val="left"/>
+      <w:pPr>
+        <w:ind w:left="5040" w:hanging="360"/>
+      </w:pPr>
+    </w:lvl>
+    <w:lvl w:ilvl="7" w:tplc="04090019" w:tentative="1">
+      <w:start w:val="1"/>
+      <w:numFmt w:val="lowerLetter"/>
+      <w:lvlText w:val="%8."/>
+      <w:lvlJc w:val="left"/>
+      <w:pPr>
+        <w:ind w:left="5760" w:hanging="360"/>
+      </w:pPr>
+    </w:lvl>
+    <w:lvl w:ilvl="8" w:tplc="0409001B" w:tentative="1">
+      <w:start w:val="1"/>
+      <w:numFmt w:val="lowerRoman"/>
+      <w:lvlText w:val="%9."/>
+      <w:lvlJc w:val="right"/>
+      <w:pPr>
+        <w:ind w:left="6480" w:hanging="180"/>
+      </w:pPr>
+    </w:lvl>
+  </w:abstractNum>
+  <w:abstractNum w:abstractNumId="3">
     <w:nsid w:val="628F61FE"/>
     <w:multiLevelType w:val="hybridMultilevel"/>
     <w:tmpl w:val="FC387A82"/>
@@ -1635,7 +2120,7 @@
     </w:lvl>
   </w:abstractNum>
   <w:num w:numId="1">
-    <w:abstractNumId w:val="2"/>
+    <w:abstractNumId w:val="3"/>
   </w:num>
   <w:num w:numId="2">
     <w:abstractNumId w:val="0"/>
@@ -1643,11 +2128,14 @@
   <w:num w:numId="3">
     <w:abstractNumId w:val="1"/>
   </w:num>
+  <w:num w:numId="4">
+    <w:abstractNumId w:val="2"/>
+  </w:num>
 </w:numbering>
 </file>
 
 <file path=word/styles.xml><?xml version="1.0" encoding="utf-8"?>
-<w:styles xmlns:r="http://schemas.openxmlformats.org/officeDocument/2006/relationships" xmlns:w="http://schemas.openxmlformats.org/wordprocessingml/2006/main">
+<w:styles xmlns:mc="http://schemas.openxmlformats.org/markup-compatibility/2006" xmlns:r="http://schemas.openxmlformats.org/officeDocument/2006/relationships" xmlns:w="http://schemas.openxmlformats.org/wordprocessingml/2006/main" xmlns:w14="http://schemas.microsoft.com/office/word/2010/wordml" mc:Ignorable="w14">
   <w:docDefaults>
     <w:rPrDefault>
       <w:rPr>
@@ -1802,23 +2290,22 @@
     <w:lsdException w:name="Bibliography" w:uiPriority="37"/>
     <w:lsdException w:name="TOC Heading" w:uiPriority="39" w:qFormat="1"/>
   </w:latentStyles>
-  <w:style w:type="paragraph" w:default="1" w:styleId="a">
+  <w:style w:type="paragraph" w:default="1" w:styleId="Normal">
     <w:name w:val="Normal"/>
     <w:qFormat/>
     <w:rsid w:val="005E6934"/>
   </w:style>
-  <w:style w:type="character" w:default="1" w:styleId="a0">
+  <w:style w:type="character" w:default="1" w:styleId="DefaultParagraphFont">
     <w:name w:val="Default Paragraph Font"/>
     <w:uiPriority w:val="1"/>
     <w:semiHidden/>
     <w:unhideWhenUsed/>
   </w:style>
-  <w:style w:type="table" w:default="1" w:styleId="a1">
+  <w:style w:type="table" w:default="1" w:styleId="TableNormal">
     <w:name w:val="Normal Table"/>
     <w:uiPriority w:val="99"/>
     <w:semiHidden/>
     <w:unhideWhenUsed/>
-    <w:qFormat/>
     <w:tblPr>
       <w:tblInd w:w="0" w:type="dxa"/>
       <w:tblCellMar>
@@ -1829,15 +2316,15 @@
       </w:tblCellMar>
     </w:tblPr>
   </w:style>
-  <w:style w:type="numbering" w:default="1" w:styleId="a2">
+  <w:style w:type="numbering" w:default="1" w:styleId="NoList">
     <w:name w:val="No List"/>
     <w:uiPriority w:val="99"/>
     <w:semiHidden/>
     <w:unhideWhenUsed/>
   </w:style>
-  <w:style w:type="paragraph" w:styleId="a3">
+  <w:style w:type="paragraph" w:styleId="ListParagraph">
     <w:name w:val="List Paragraph"/>
-    <w:basedOn w:val="a"/>
+    <w:basedOn w:val="Normal"/>
     <w:uiPriority w:val="34"/>
     <w:qFormat/>
     <w:rsid w:val="0050561C"/>
@@ -1846,10 +2333,10 @@
       <w:contextualSpacing/>
     </w:pPr>
   </w:style>
-  <w:style w:type="paragraph" w:styleId="a4">
+  <w:style w:type="paragraph" w:styleId="BalloonText">
     <w:name w:val="Balloon Text"/>
-    <w:basedOn w:val="a"/>
-    <w:link w:val="a5"/>
+    <w:basedOn w:val="Normal"/>
+    <w:link w:val="BalloonTextChar"/>
     <w:uiPriority w:val="99"/>
     <w:semiHidden/>
     <w:unhideWhenUsed/>
@@ -1863,10 +2350,10 @@
       <w:szCs w:val="16"/>
     </w:rPr>
   </w:style>
-  <w:style w:type="character" w:customStyle="1" w:styleId="a5">
-    <w:name w:val="טקסט בלונים תו"/>
-    <w:basedOn w:val="a0"/>
-    <w:link w:val="a4"/>
+  <w:style w:type="character" w:customStyle="1" w:styleId="BalloonTextChar">
+    <w:name w:val="Balloon Text Char"/>
+    <w:basedOn w:val="DefaultParagraphFont"/>
+    <w:link w:val="BalloonText"/>
     <w:uiPriority w:val="99"/>
     <w:semiHidden/>
     <w:rsid w:val="0080494B"/>

</xml_diff>